<commit_message>
fehlerbehebungen und erweiterung des handbuches
</commit_message>
<xml_diff>
--- a/Handbuch.docx
+++ b/Handbuch.docx
@@ -2,8 +2,17 @@
 <file path=word/document.xml><?xml version="1.0" encoding="utf-8"?>
 <w:document xmlns:wpc="http://schemas.microsoft.com/office/word/2010/wordprocessingCanvas" xmlns:mc="http://schemas.openxmlformats.org/markup-compatibility/2006" xmlns:o="urn:schemas-microsoft-com:office:office" xmlns:r="http://schemas.openxmlformats.org/officeDocument/2006/relationships" xmlns:m="http://schemas.openxmlformats.org/officeDocument/2006/math" xmlns:v="urn:schemas-microsoft-com:vml" xmlns:wp14="http://schemas.microsoft.com/office/word/2010/wordprocessingDrawing" xmlns:wp="http://schemas.openxmlformats.org/drawingml/2006/wordprocessingDrawing" xmlns:w10="urn:schemas-microsoft-com:office:word" xmlns:w="http://schemas.openxmlformats.org/wordprocessingml/2006/main" xmlns:w14="http://schemas.microsoft.com/office/word/2010/wordml" xmlns:w15="http://schemas.microsoft.com/office/word/2012/wordml" xmlns:wpg="http://schemas.microsoft.com/office/word/2010/wordprocessingGroup" xmlns:wpi="http://schemas.microsoft.com/office/word/2010/wordprocessingInk" xmlns:wne="http://schemas.microsoft.com/office/word/2006/wordml" xmlns:wps="http://schemas.microsoft.com/office/word/2010/wordprocessingShape" mc:Ignorable="w14 w15 wp14">
   <w:body>
+    <w:bookmarkStart w:id="0" w:name="_GoBack" w:displacedByCustomXml="next"/>
+    <w:bookmarkEnd w:id="0" w:displacedByCustomXml="next"/>
     <w:sdt>
       <w:sdtPr>
+        <w:rPr>
+          <w:rFonts w:asciiTheme="minorHAnsi" w:eastAsiaTheme="minorHAnsi" w:hAnsiTheme="minorHAnsi" w:cstheme="minorBidi"/>
+          <w:color w:val="auto"/>
+          <w:sz w:val="22"/>
+          <w:szCs w:val="22"/>
+          <w:lang w:eastAsia="en-US"/>
+        </w:rPr>
         <w:id w:val="-801609435"/>
         <w:docPartObj>
           <w:docPartGallery w:val="Table of Contents"/>
@@ -12,13 +21,8 @@
       </w:sdtPr>
       <w:sdtEndPr>
         <w:rPr>
-          <w:rFonts w:asciiTheme="minorHAnsi" w:eastAsiaTheme="minorHAnsi" w:hAnsiTheme="minorHAnsi" w:cstheme="minorBidi"/>
           <w:b/>
           <w:bCs/>
-          <w:color w:val="auto"/>
-          <w:sz w:val="22"/>
-          <w:szCs w:val="22"/>
-          <w:lang w:eastAsia="en-US"/>
         </w:rPr>
       </w:sdtEndPr>
       <w:sdtContent>
@@ -51,7 +55,7 @@
           <w:r>
             <w:fldChar w:fldCharType="separate"/>
           </w:r>
-          <w:hyperlink w:anchor="_Toc511052093" w:history="1">
+          <w:hyperlink w:anchor="_Toc511222392" w:history="1">
             <w:r>
               <w:rPr>
                 <w:rStyle w:val="Hyperlink"/>
@@ -78,7 +82,7 @@
                 <w:noProof/>
                 <w:webHidden/>
               </w:rPr>
-              <w:instrText xml:space="preserve"> PAGEREF _Toc511052093 \h </w:instrText>
+              <w:instrText xml:space="preserve"> PAGEREF _Toc511222392 \h </w:instrText>
             </w:r>
             <w:r>
               <w:rPr>
@@ -121,7 +125,7 @@
               <w:lang w:eastAsia="de-DE"/>
             </w:rPr>
           </w:pPr>
-          <w:hyperlink w:anchor="_Toc511052094" w:history="1">
+          <w:hyperlink w:anchor="_Toc511222393" w:history="1">
             <w:r>
               <w:rPr>
                 <w:rStyle w:val="Hyperlink"/>
@@ -148,7 +152,7 @@
                 <w:noProof/>
                 <w:webHidden/>
               </w:rPr>
-              <w:instrText xml:space="preserve"> PAGEREF _Toc511052094 \h </w:instrText>
+              <w:instrText xml:space="preserve"> PAGEREF _Toc511222393 \h </w:instrText>
             </w:r>
             <w:r>
               <w:rPr>
@@ -191,7 +195,7 @@
               <w:lang w:eastAsia="de-DE"/>
             </w:rPr>
           </w:pPr>
-          <w:hyperlink w:anchor="_Toc511052095" w:history="1">
+          <w:hyperlink w:anchor="_Toc511222394" w:history="1">
             <w:r>
               <w:rPr>
                 <w:rStyle w:val="Hyperlink"/>
@@ -218,7 +222,7 @@
                 <w:noProof/>
                 <w:webHidden/>
               </w:rPr>
-              <w:instrText xml:space="preserve"> PAGEREF _Toc511052095 \h </w:instrText>
+              <w:instrText xml:space="preserve"> PAGEREF _Toc511222394 \h </w:instrText>
             </w:r>
             <w:r>
               <w:rPr>
@@ -261,7 +265,7 @@
               <w:lang w:eastAsia="de-DE"/>
             </w:rPr>
           </w:pPr>
-          <w:hyperlink w:anchor="_Toc511052096" w:history="1">
+          <w:hyperlink w:anchor="_Toc511222395" w:history="1">
             <w:r>
               <w:rPr>
                 <w:rStyle w:val="Hyperlink"/>
@@ -288,7 +292,7 @@
                 <w:noProof/>
                 <w:webHidden/>
               </w:rPr>
-              <w:instrText xml:space="preserve"> PAGEREF _Toc511052096 \h </w:instrText>
+              <w:instrText xml:space="preserve"> PAGEREF _Toc511222395 \h </w:instrText>
             </w:r>
             <w:r>
               <w:rPr>
@@ -331,7 +335,7 @@
               <w:lang w:eastAsia="de-DE"/>
             </w:rPr>
           </w:pPr>
-          <w:hyperlink w:anchor="_Toc511052097" w:history="1">
+          <w:hyperlink w:anchor="_Toc511222396" w:history="1">
             <w:r>
               <w:rPr>
                 <w:rStyle w:val="Hyperlink"/>
@@ -358,7 +362,7 @@
                 <w:noProof/>
                 <w:webHidden/>
               </w:rPr>
-              <w:instrText xml:space="preserve"> PAGEREF _Toc511052097 \h </w:instrText>
+              <w:instrText xml:space="preserve"> PAGEREF _Toc511222396 \h </w:instrText>
             </w:r>
             <w:r>
               <w:rPr>
@@ -401,7 +405,7 @@
               <w:lang w:eastAsia="de-DE"/>
             </w:rPr>
           </w:pPr>
-          <w:hyperlink w:anchor="_Toc511052098" w:history="1">
+          <w:hyperlink w:anchor="_Toc511222397" w:history="1">
             <w:r>
               <w:rPr>
                 <w:rStyle w:val="Hyperlink"/>
@@ -428,7 +432,7 @@
                 <w:noProof/>
                 <w:webHidden/>
               </w:rPr>
-              <w:instrText xml:space="preserve"> PAGEREF _Toc511052098 \h </w:instrText>
+              <w:instrText xml:space="preserve"> PAGEREF _Toc511222397 \h </w:instrText>
             </w:r>
             <w:r>
               <w:rPr>
@@ -471,7 +475,7 @@
               <w:lang w:eastAsia="de-DE"/>
             </w:rPr>
           </w:pPr>
-          <w:hyperlink w:anchor="_Toc511052099" w:history="1">
+          <w:hyperlink w:anchor="_Toc511222398" w:history="1">
             <w:r>
               <w:rPr>
                 <w:rStyle w:val="Hyperlink"/>
@@ -498,7 +502,7 @@
                 <w:noProof/>
                 <w:webHidden/>
               </w:rPr>
-              <w:instrText xml:space="preserve"> PAGEREF _Toc511052099 \h </w:instrText>
+              <w:instrText xml:space="preserve"> PAGEREF _Toc511222398 \h </w:instrText>
             </w:r>
             <w:r>
               <w:rPr>
@@ -541,7 +545,7 @@
               <w:lang w:eastAsia="de-DE"/>
             </w:rPr>
           </w:pPr>
-          <w:hyperlink w:anchor="_Toc511052100" w:history="1">
+          <w:hyperlink w:anchor="_Toc511222399" w:history="1">
             <w:r>
               <w:rPr>
                 <w:rStyle w:val="Hyperlink"/>
@@ -568,7 +572,7 @@
                 <w:noProof/>
                 <w:webHidden/>
               </w:rPr>
-              <w:instrText xml:space="preserve"> PAGEREF _Toc511052100 \h </w:instrText>
+              <w:instrText xml:space="preserve"> PAGEREF _Toc511222399 \h </w:instrText>
             </w:r>
             <w:r>
               <w:rPr>
@@ -611,7 +615,7 @@
               <w:lang w:eastAsia="de-DE"/>
             </w:rPr>
           </w:pPr>
-          <w:hyperlink w:anchor="_Toc511052101" w:history="1">
+          <w:hyperlink w:anchor="_Toc511222400" w:history="1">
             <w:r>
               <w:rPr>
                 <w:rStyle w:val="Hyperlink"/>
@@ -638,7 +642,7 @@
                 <w:noProof/>
                 <w:webHidden/>
               </w:rPr>
-              <w:instrText xml:space="preserve"> PAGEREF _Toc511052101 \h </w:instrText>
+              <w:instrText xml:space="preserve"> PAGEREF _Toc511222400 \h </w:instrText>
             </w:r>
             <w:r>
               <w:rPr>
@@ -681,7 +685,7 @@
               <w:lang w:eastAsia="de-DE"/>
             </w:rPr>
           </w:pPr>
-          <w:hyperlink w:anchor="_Toc511052102" w:history="1">
+          <w:hyperlink w:anchor="_Toc511222401" w:history="1">
             <w:r>
               <w:rPr>
                 <w:rStyle w:val="Hyperlink"/>
@@ -708,7 +712,7 @@
                 <w:noProof/>
                 <w:webHidden/>
               </w:rPr>
-              <w:instrText xml:space="preserve"> PAGEREF _Toc511052102 \h </w:instrText>
+              <w:instrText xml:space="preserve"> PAGEREF _Toc511222401 \h </w:instrText>
             </w:r>
             <w:r>
               <w:rPr>
@@ -751,7 +755,7 @@
               <w:lang w:eastAsia="de-DE"/>
             </w:rPr>
           </w:pPr>
-          <w:hyperlink w:anchor="_Toc511052103" w:history="1">
+          <w:hyperlink w:anchor="_Toc511222402" w:history="1">
             <w:r>
               <w:rPr>
                 <w:rStyle w:val="Hyperlink"/>
@@ -778,7 +782,7 @@
                 <w:noProof/>
                 <w:webHidden/>
               </w:rPr>
-              <w:instrText xml:space="preserve"> PAGEREF _Toc511052103 \h </w:instrText>
+              <w:instrText xml:space="preserve"> PAGEREF _Toc511222402 \h </w:instrText>
             </w:r>
             <w:r>
               <w:rPr>
@@ -821,7 +825,7 @@
               <w:lang w:eastAsia="de-DE"/>
             </w:rPr>
           </w:pPr>
-          <w:hyperlink w:anchor="_Toc511052104" w:history="1">
+          <w:hyperlink w:anchor="_Toc511222403" w:history="1">
             <w:r>
               <w:rPr>
                 <w:rStyle w:val="Hyperlink"/>
@@ -848,7 +852,7 @@
                 <w:noProof/>
                 <w:webHidden/>
               </w:rPr>
-              <w:instrText xml:space="preserve"> PAGEREF _Toc511052104 \h </w:instrText>
+              <w:instrText xml:space="preserve"> PAGEREF _Toc511222403 \h </w:instrText>
             </w:r>
             <w:r>
               <w:rPr>
@@ -891,7 +895,7 @@
               <w:lang w:eastAsia="de-DE"/>
             </w:rPr>
           </w:pPr>
-          <w:hyperlink w:anchor="_Toc511052105" w:history="1">
+          <w:hyperlink w:anchor="_Toc511222404" w:history="1">
             <w:r>
               <w:rPr>
                 <w:rStyle w:val="Hyperlink"/>
@@ -918,7 +922,7 @@
                 <w:noProof/>
                 <w:webHidden/>
               </w:rPr>
-              <w:instrText xml:space="preserve"> PAGEREF _Toc511052105 \h </w:instrText>
+              <w:instrText xml:space="preserve"> PAGEREF _Toc511222404 \h </w:instrText>
             </w:r>
             <w:r>
               <w:rPr>
@@ -961,7 +965,7 @@
               <w:lang w:eastAsia="de-DE"/>
             </w:rPr>
           </w:pPr>
-          <w:hyperlink w:anchor="_Toc511052106" w:history="1">
+          <w:hyperlink w:anchor="_Toc511222405" w:history="1">
             <w:r>
               <w:rPr>
                 <w:rStyle w:val="Hyperlink"/>
@@ -988,7 +992,7 @@
                 <w:noProof/>
                 <w:webHidden/>
               </w:rPr>
-              <w:instrText xml:space="preserve"> PAGEREF _Toc511052106 \h </w:instrText>
+              <w:instrText xml:space="preserve"> PAGEREF _Toc511222405 \h </w:instrText>
             </w:r>
             <w:r>
               <w:rPr>
@@ -1031,13 +1035,13 @@
               <w:lang w:eastAsia="de-DE"/>
             </w:rPr>
           </w:pPr>
-          <w:hyperlink w:anchor="_Toc511052107" w:history="1">
+          <w:hyperlink w:anchor="_Toc511222406" w:history="1">
             <w:r>
               <w:rPr>
                 <w:rStyle w:val="Hyperlink"/>
                 <w:noProof/>
               </w:rPr>
-              <w:t>Eintrag entfernen</w:t>
+              <w:t>Eintrag löschen</w:t>
             </w:r>
             <w:r>
               <w:rPr>
@@ -1058,7 +1062,7 @@
                 <w:noProof/>
                 <w:webHidden/>
               </w:rPr>
-              <w:instrText xml:space="preserve"> PAGEREF _Toc511052107 \h </w:instrText>
+              <w:instrText xml:space="preserve"> PAGEREF _Toc511222406 \h </w:instrText>
             </w:r>
             <w:r>
               <w:rPr>
@@ -1101,7 +1105,7 @@
               <w:lang w:eastAsia="de-DE"/>
             </w:rPr>
           </w:pPr>
-          <w:hyperlink w:anchor="_Toc511052108" w:history="1">
+          <w:hyperlink w:anchor="_Toc511222407" w:history="1">
             <w:r>
               <w:rPr>
                 <w:rStyle w:val="Hyperlink"/>
@@ -1128,7 +1132,7 @@
                 <w:noProof/>
                 <w:webHidden/>
               </w:rPr>
-              <w:instrText xml:space="preserve"> PAGEREF _Toc511052108 \h </w:instrText>
+              <w:instrText xml:space="preserve"> PAGEREF _Toc511222407 \h </w:instrText>
             </w:r>
             <w:r>
               <w:rPr>
@@ -1171,7 +1175,7 @@
               <w:lang w:eastAsia="de-DE"/>
             </w:rPr>
           </w:pPr>
-          <w:hyperlink w:anchor="_Toc511052109" w:history="1">
+          <w:hyperlink w:anchor="_Toc511222408" w:history="1">
             <w:r>
               <w:rPr>
                 <w:rStyle w:val="Hyperlink"/>
@@ -1198,7 +1202,7 @@
                 <w:noProof/>
                 <w:webHidden/>
               </w:rPr>
-              <w:instrText xml:space="preserve"> PAGEREF _Toc511052109 \h </w:instrText>
+              <w:instrText xml:space="preserve"> PAGEREF _Toc511222408 \h </w:instrText>
             </w:r>
             <w:r>
               <w:rPr>
@@ -1258,16 +1262,14 @@
       <w:pPr>
         <w:pStyle w:val="berschrift1"/>
       </w:pPr>
-      <w:bookmarkStart w:id="0" w:name="_Toc511052093"/>
+      <w:bookmarkStart w:id="1" w:name="_Toc511222392"/>
       <w:r>
         <w:lastRenderedPageBreak/>
         <w:t>Oberfläche</w:t>
       </w:r>
-      <w:bookmarkEnd w:id="0"/>
-    </w:p>
-    <w:p>
-      <w:bookmarkStart w:id="1" w:name="_GoBack"/>
       <w:bookmarkEnd w:id="1"/>
+    </w:p>
+    <w:p>
       <w:r>
         <w:rPr>
           <w:noProof/>
@@ -1394,7 +1396,7 @@
               </wp:anchor>
             </w:drawing>
           </mc:Choice>
-          <mc:Fallback>
+          <mc:Fallback xmlns:w16se="http://schemas.microsoft.com/office/word/2015/wordml/symex" xmlns:w16cid="http://schemas.microsoft.com/office/word/2016/wordml/cid" xmlns:am3d="http://schemas.microsoft.com/office/drawing/2017/model3d" xmlns:aink="http://schemas.microsoft.com/office/drawing/2016/ink" xmlns:cx8="http://schemas.microsoft.com/office/drawing/2016/5/14/chartex" xmlns:cx7="http://schemas.microsoft.com/office/drawing/2016/5/13/chartex" xmlns:cx6="http://schemas.microsoft.com/office/drawing/2016/5/12/chartex" xmlns:cx5="http://schemas.microsoft.com/office/drawing/2016/5/11/chartex" xmlns:cx4="http://schemas.microsoft.com/office/drawing/2016/5/10/chartex" xmlns:cx3="http://schemas.microsoft.com/office/drawing/2016/5/9/chartex" xmlns:cx2="http://schemas.microsoft.com/office/drawing/2015/10/21/chartex" xmlns:cx1="http://schemas.microsoft.com/office/drawing/2015/9/8/chartex" xmlns:cx="http://schemas.microsoft.com/office/drawing/2014/chartex">
             <w:pict>
               <v:shapetype w14:anchorId="0FA1B4B7" id="_x0000_t32" coordsize="21600,21600" o:spt="32" o:oned="t" path="m,l21600,21600e" filled="f">
                 <v:path arrowok="t" fillok="f" o:connecttype="none"/>
@@ -1471,7 +1473,7 @@
               </wp:anchor>
             </w:drawing>
           </mc:Choice>
-          <mc:Fallback>
+          <mc:Fallback xmlns:w16se="http://schemas.microsoft.com/office/word/2015/wordml/symex" xmlns:w16cid="http://schemas.microsoft.com/office/word/2016/wordml/cid" xmlns:am3d="http://schemas.microsoft.com/office/drawing/2017/model3d" xmlns:aink="http://schemas.microsoft.com/office/drawing/2016/ink" xmlns:cx8="http://schemas.microsoft.com/office/drawing/2016/5/14/chartex" xmlns:cx7="http://schemas.microsoft.com/office/drawing/2016/5/13/chartex" xmlns:cx6="http://schemas.microsoft.com/office/drawing/2016/5/12/chartex" xmlns:cx5="http://schemas.microsoft.com/office/drawing/2016/5/11/chartex" xmlns:cx4="http://schemas.microsoft.com/office/drawing/2016/5/10/chartex" xmlns:cx3="http://schemas.microsoft.com/office/drawing/2016/5/9/chartex" xmlns:cx2="http://schemas.microsoft.com/office/drawing/2015/10/21/chartex" xmlns:cx1="http://schemas.microsoft.com/office/drawing/2015/9/8/chartex" xmlns:cx="http://schemas.microsoft.com/office/drawing/2014/chartex">
             <w:pict>
               <v:shape w14:anchorId="1F828C1B" id="Gerade Verbindung mit Pfeil 10" o:spid="_x0000_s1026" type="#_x0000_t32" style="position:absolute;margin-left:51.3pt;margin-top:176.85pt;width:0;height:43.8pt;flip:y;z-index:251662336;visibility:visible;mso-wrap-style:square;mso-width-percent:0;mso-height-percent:0;mso-wrap-distance-left:9pt;mso-wrap-distance-top:0;mso-wrap-distance-right:9pt;mso-wrap-distance-bottom:0;mso-position-horizontal:absolute;mso-position-horizontal-relative:text;mso-position-vertical:absolute;mso-position-vertical-relative:text;mso-width-percent:0;mso-height-percent:0;mso-width-relative:margin;mso-height-relative:margin" o:gfxdata="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" strokecolor="#ed7d31 [3205]" strokeweight="1.5pt">
                 <v:stroke endarrow="block" joinstyle="miter"/>
@@ -1606,6 +1608,7 @@
       <w:r>
         <w:rPr>
           <w:noProof/>
+          <w:lang w:eastAsia="de-DE"/>
         </w:rPr>
         <mc:AlternateContent>
           <mc:Choice Requires="wps">
@@ -1655,7 +1658,7 @@
                         <w:txbxContent>
                           <w:p>
                             <w:r>
-                              <w:t>Entfernt</w:t>
+                              <w:t>Löscht</w:t>
                             </w:r>
                             <w:r>
                               <w:t xml:space="preserve"> einen Eintrag</w:t>
@@ -1678,7 +1681,7 @@
               </wp:anchor>
             </w:drawing>
           </mc:Choice>
-          <mc:Fallback>
+          <mc:Fallback xmlns:w16se="http://schemas.microsoft.com/office/word/2015/wordml/symex" xmlns:w16cid="http://schemas.microsoft.com/office/word/2016/wordml/cid" xmlns:am3d="http://schemas.microsoft.com/office/drawing/2017/model3d" xmlns:aink="http://schemas.microsoft.com/office/drawing/2016/ink" xmlns:cx8="http://schemas.microsoft.com/office/drawing/2016/5/14/chartex" xmlns:cx7="http://schemas.microsoft.com/office/drawing/2016/5/13/chartex" xmlns:cx6="http://schemas.microsoft.com/office/drawing/2016/5/12/chartex" xmlns:cx5="http://schemas.microsoft.com/office/drawing/2016/5/11/chartex" xmlns:cx4="http://schemas.microsoft.com/office/drawing/2016/5/10/chartex" xmlns:cx3="http://schemas.microsoft.com/office/drawing/2016/5/9/chartex" xmlns:cx2="http://schemas.microsoft.com/office/drawing/2015/10/21/chartex" xmlns:cx1="http://schemas.microsoft.com/office/drawing/2015/9/8/chartex" xmlns:cx="http://schemas.microsoft.com/office/drawing/2014/chartex">
             <w:pict>
               <v:shapetype w14:anchorId="1BBE8BB9" id="_x0000_t202" coordsize="21600,21600" o:spt="202" path="m,l,21600r21600,l21600,xe">
                 <v:stroke joinstyle="miter"/>
@@ -1690,7 +1693,7 @@
                   <w:txbxContent>
                     <w:p>
                       <w:r>
-                        <w:t>Entfernt</w:t>
+                        <w:t>Löscht</w:t>
                       </w:r>
                       <w:r>
                         <w:t xml:space="preserve"> einen Eintrag</w:t>
@@ -1707,6 +1710,7 @@
       <w:r>
         <w:rPr>
           <w:noProof/>
+          <w:lang w:eastAsia="de-DE"/>
         </w:rPr>
         <mc:AlternateContent>
           <mc:Choice Requires="wps">
@@ -1759,7 +1763,7 @@
                               <w:jc w:val="center"/>
                             </w:pPr>
                             <w:r>
-                              <w:t>Öffnet dein Eintrag im Übersetzter</w:t>
+                              <w:t>Öffnet ein Eintrag im Übersetzter</w:t>
                             </w:r>
                           </w:p>
                         </w:txbxContent>
@@ -1779,9 +1783,13 @@
               </wp:anchor>
             </w:drawing>
           </mc:Choice>
-          <mc:Fallback>
+          <mc:Fallback xmlns:w16se="http://schemas.microsoft.com/office/word/2015/wordml/symex" xmlns:w16cid="http://schemas.microsoft.com/office/word/2016/wordml/cid" xmlns:am3d="http://schemas.microsoft.com/office/drawing/2017/model3d" xmlns:aink="http://schemas.microsoft.com/office/drawing/2016/ink" xmlns:cx8="http://schemas.microsoft.com/office/drawing/2016/5/14/chartex" xmlns:cx7="http://schemas.microsoft.com/office/drawing/2016/5/13/chartex" xmlns:cx6="http://schemas.microsoft.com/office/drawing/2016/5/12/chartex" xmlns:cx5="http://schemas.microsoft.com/office/drawing/2016/5/11/chartex" xmlns:cx4="http://schemas.microsoft.com/office/drawing/2016/5/10/chartex" xmlns:cx3="http://schemas.microsoft.com/office/drawing/2016/5/9/chartex" xmlns:cx2="http://schemas.microsoft.com/office/drawing/2015/10/21/chartex" xmlns:cx1="http://schemas.microsoft.com/office/drawing/2015/9/8/chartex" xmlns:cx="http://schemas.microsoft.com/office/drawing/2014/chartex">
             <w:pict>
-              <v:shape w14:anchorId="1A39DC3B" id="_x0000_s1027" type="#_x0000_t202" href="#_Eintrag_übersetzten" style="position:absolute;margin-left:97.35pt;margin-top:519.6pt;width:102.5pt;height:38.55pt;z-index:251665408;visibility:visible;mso-wrap-style:square;mso-width-percent:0;mso-height-percent:0;mso-wrap-distance-left:9pt;mso-wrap-distance-top:3.6pt;mso-wrap-distance-right:9pt;mso-wrap-distance-bottom:3.6pt;mso-position-horizontal:absolute;mso-position-horizontal-relative:text;mso-position-vertical:absolute;mso-position-vertical-relative:text;mso-width-percent:0;mso-height-percent:0;mso-width-relative:margin;mso-height-relative:margin;v-text-anchor:top" o:gfxdata="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" o:button="t" stroked="f">
+              <v:shapetype w14:anchorId="1A39DC3B" id="_x0000_t202" coordsize="21600,21600" o:spt="202" path="m,l,21600r21600,l21600,xe">
+                <v:stroke joinstyle="miter"/>
+                <v:path gradientshapeok="t" o:connecttype="rect"/>
+              </v:shapetype>
+              <v:shape id="_x0000_s1027" type="#_x0000_t202" href="#_Eintrag_übersetzten" style="position:absolute;margin-left:97.35pt;margin-top:519.6pt;width:102.5pt;height:38.55pt;z-index:251665408;visibility:visible;mso-wrap-style:square;mso-width-percent:0;mso-height-percent:0;mso-wrap-distance-left:9pt;mso-wrap-distance-top:3.6pt;mso-wrap-distance-right:9pt;mso-wrap-distance-bottom:3.6pt;mso-position-horizontal:absolute;mso-position-horizontal-relative:text;mso-position-vertical:absolute;mso-position-vertical-relative:text;mso-width-percent:0;mso-height-percent:0;mso-width-relative:margin;mso-height-relative:margin;v-text-anchor:top" o:gfxdata="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" o:button="t" stroked="f">
                 <v:fill o:detectmouseclick="t"/>
                 <v:textbox>
                   <w:txbxContent>
@@ -1790,7 +1798,7 @@
                         <w:jc w:val="center"/>
                       </w:pPr>
                       <w:r>
-                        <w:t>Öffnet dein Eintrag im Übersetzter</w:t>
+                        <w:t>Öffnet ein Eintrag im Übersetzter</w:t>
                       </w:r>
                     </w:p>
                   </w:txbxContent>
@@ -1804,6 +1812,7 @@
       <w:r>
         <w:rPr>
           <w:noProof/>
+          <w:lang w:eastAsia="de-DE"/>
         </w:rPr>
         <mc:AlternateContent>
           <mc:Choice Requires="wps">
@@ -1876,7 +1885,7 @@
               </wp:anchor>
             </w:drawing>
           </mc:Choice>
-          <mc:Fallback>
+          <mc:Fallback xmlns:w16se="http://schemas.microsoft.com/office/word/2015/wordml/symex" xmlns:w16cid="http://schemas.microsoft.com/office/word/2016/wordml/cid" xmlns:am3d="http://schemas.microsoft.com/office/drawing/2017/model3d" xmlns:aink="http://schemas.microsoft.com/office/drawing/2016/ink" xmlns:cx8="http://schemas.microsoft.com/office/drawing/2016/5/14/chartex" xmlns:cx7="http://schemas.microsoft.com/office/drawing/2016/5/13/chartex" xmlns:cx6="http://schemas.microsoft.com/office/drawing/2016/5/12/chartex" xmlns:cx5="http://schemas.microsoft.com/office/drawing/2016/5/11/chartex" xmlns:cx4="http://schemas.microsoft.com/office/drawing/2016/5/10/chartex" xmlns:cx3="http://schemas.microsoft.com/office/drawing/2016/5/9/chartex" xmlns:cx2="http://schemas.microsoft.com/office/drawing/2015/10/21/chartex" xmlns:cx1="http://schemas.microsoft.com/office/drawing/2015/9/8/chartex" xmlns:cx="http://schemas.microsoft.com/office/drawing/2014/chartex">
             <w:pict>
               <v:shape w14:anchorId="42F8B81D" id="_x0000_s1028" type="#_x0000_t202" href="#_Eintrag_anlegen" style="position:absolute;margin-left:339.85pt;margin-top:522.5pt;width:95pt;height:39.15pt;z-index:251666432;visibility:visible;mso-wrap-style:square;mso-width-percent:0;mso-height-percent:0;mso-wrap-distance-left:9pt;mso-wrap-distance-top:3.6pt;mso-wrap-distance-right:9pt;mso-wrap-distance-bottom:3.6pt;mso-position-horizontal:absolute;mso-position-horizontal-relative:margin;mso-position-vertical:absolute;mso-position-vertical-relative:text;mso-width-percent:0;mso-height-percent:0;mso-width-relative:margin;mso-height-relative:margin;v-text-anchor:top" o:gfxdata="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" o:button="t" stroked="f">
                 <v:fill o:detectmouseclick="t"/>
@@ -1964,7 +1973,7 @@
               </wp:anchor>
             </w:drawing>
           </mc:Choice>
-          <mc:Fallback>
+          <mc:Fallback xmlns:w16se="http://schemas.microsoft.com/office/word/2015/wordml/symex" xmlns:w16cid="http://schemas.microsoft.com/office/word/2016/wordml/cid" xmlns:am3d="http://schemas.microsoft.com/office/drawing/2017/model3d" xmlns:aink="http://schemas.microsoft.com/office/drawing/2016/ink" xmlns:cx8="http://schemas.microsoft.com/office/drawing/2016/5/14/chartex" xmlns:cx7="http://schemas.microsoft.com/office/drawing/2016/5/13/chartex" xmlns:cx6="http://schemas.microsoft.com/office/drawing/2016/5/12/chartex" xmlns:cx5="http://schemas.microsoft.com/office/drawing/2016/5/11/chartex" xmlns:cx4="http://schemas.microsoft.com/office/drawing/2016/5/10/chartex" xmlns:cx3="http://schemas.microsoft.com/office/drawing/2016/5/9/chartex" xmlns:cx2="http://schemas.microsoft.com/office/drawing/2015/10/21/chartex" xmlns:cx1="http://schemas.microsoft.com/office/drawing/2015/9/8/chartex" xmlns:cx="http://schemas.microsoft.com/office/drawing/2014/chartex">
             <w:pict>
               <v:shape w14:anchorId="51366EFF" id="Gerade Verbindung mit Pfeil 17" o:spid="_x0000_s1026" type="#_x0000_t32" style="position:absolute;margin-left:385.9pt;margin-top:452.5pt;width:8.45pt;height:55.3pt;flip:x;z-index:251669504;visibility:visible;mso-wrap-style:square;mso-width-percent:0;mso-height-percent:0;mso-wrap-distance-left:9pt;mso-wrap-distance-top:0;mso-wrap-distance-right:9pt;mso-wrap-distance-bottom:0;mso-position-horizontal:absolute;mso-position-horizontal-relative:text;mso-position-vertical:absolute;mso-position-vertical-relative:text;mso-width-percent:0;mso-height-percent:0;mso-width-relative:margin;mso-height-relative:margin" o:gfxdata="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" strokecolor="#ed7d31 [3205]" strokeweight="1.5pt">
                 <v:stroke endarrow="block" joinstyle="miter"/>
@@ -2037,7 +2046,7 @@
               </wp:anchor>
             </w:drawing>
           </mc:Choice>
-          <mc:Fallback>
+          <mc:Fallback xmlns:w16se="http://schemas.microsoft.com/office/word/2015/wordml/symex" xmlns:w16cid="http://schemas.microsoft.com/office/word/2016/wordml/cid" xmlns:am3d="http://schemas.microsoft.com/office/drawing/2017/model3d" xmlns:aink="http://schemas.microsoft.com/office/drawing/2016/ink" xmlns:cx8="http://schemas.microsoft.com/office/drawing/2016/5/14/chartex" xmlns:cx7="http://schemas.microsoft.com/office/drawing/2016/5/13/chartex" xmlns:cx6="http://schemas.microsoft.com/office/drawing/2016/5/12/chartex" xmlns:cx5="http://schemas.microsoft.com/office/drawing/2016/5/11/chartex" xmlns:cx4="http://schemas.microsoft.com/office/drawing/2016/5/10/chartex" xmlns:cx3="http://schemas.microsoft.com/office/drawing/2016/5/9/chartex" xmlns:cx2="http://schemas.microsoft.com/office/drawing/2015/10/21/chartex" xmlns:cx1="http://schemas.microsoft.com/office/drawing/2015/9/8/chartex" xmlns:cx="http://schemas.microsoft.com/office/drawing/2014/chartex">
             <w:pict>
               <v:shape w14:anchorId="52BD52B3" id="Gerade Verbindung mit Pfeil 14" o:spid="_x0000_s1026" type="#_x0000_t32" style="position:absolute;margin-left:26.45pt;margin-top:447.05pt;width:27.6pt;height:50.6pt;flip:x;z-index:251667456;visibility:visible;mso-wrap-style:square;mso-width-percent:0;mso-height-percent:0;mso-wrap-distance-left:9pt;mso-wrap-distance-top:0;mso-wrap-distance-right:9pt;mso-wrap-distance-bottom:0;mso-position-horizontal:absolute;mso-position-horizontal-relative:text;mso-position-vertical:absolute;mso-position-vertical-relative:text;mso-width-percent:0;mso-height-percent:0;mso-width-relative:margin;mso-height-relative:margin" o:gfxdata="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" strokecolor="#ed7d31 [3205]" strokeweight="1.5pt">
                 <v:stroke endarrow="block" joinstyle="miter"/>
@@ -2110,7 +2119,7 @@
               </wp:anchor>
             </w:drawing>
           </mc:Choice>
-          <mc:Fallback>
+          <mc:Fallback xmlns:w16se="http://schemas.microsoft.com/office/word/2015/wordml/symex" xmlns:w16cid="http://schemas.microsoft.com/office/word/2016/wordml/cid" xmlns:am3d="http://schemas.microsoft.com/office/drawing/2017/model3d" xmlns:aink="http://schemas.microsoft.com/office/drawing/2016/ink" xmlns:cx8="http://schemas.microsoft.com/office/drawing/2016/5/14/chartex" xmlns:cx7="http://schemas.microsoft.com/office/drawing/2016/5/13/chartex" xmlns:cx6="http://schemas.microsoft.com/office/drawing/2016/5/12/chartex" xmlns:cx5="http://schemas.microsoft.com/office/drawing/2016/5/11/chartex" xmlns:cx4="http://schemas.microsoft.com/office/drawing/2016/5/10/chartex" xmlns:cx3="http://schemas.microsoft.com/office/drawing/2016/5/9/chartex" xmlns:cx2="http://schemas.microsoft.com/office/drawing/2015/10/21/chartex" xmlns:cx1="http://schemas.microsoft.com/office/drawing/2015/9/8/chartex" xmlns:cx="http://schemas.microsoft.com/office/drawing/2014/chartex">
             <w:pict>
               <v:shape w14:anchorId="1546A2D4" id="Gerade Verbindung mit Pfeil 15" o:spid="_x0000_s1026" type="#_x0000_t32" style="position:absolute;margin-left:72.55pt;margin-top:448.65pt;width:75.4pt;height:50.65pt;z-index:251668480;visibility:visible;mso-wrap-style:square;mso-width-percent:0;mso-height-percent:0;mso-wrap-distance-left:9pt;mso-wrap-distance-top:0;mso-wrap-distance-right:9pt;mso-wrap-distance-bottom:0;mso-position-horizontal:absolute;mso-position-horizontal-relative:text;mso-position-vertical:absolute;mso-position-vertical-relative:text;mso-width-percent:0;mso-height-percent:0;mso-width-relative:margin;mso-height-relative:margin" o:gfxdata="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" strokecolor="#ed7d31 [3205]" strokeweight="1.5pt">
                 <v:stroke endarrow="block" joinstyle="miter"/>
@@ -2131,7 +2140,7 @@
       <w:pPr>
         <w:pStyle w:val="berschrift1"/>
       </w:pPr>
-      <w:bookmarkStart w:id="2" w:name="_Toc511052094"/>
+      <w:bookmarkStart w:id="2" w:name="_Toc511222393"/>
       <w:r>
         <w:lastRenderedPageBreak/>
         <w:t>Menüfunktionen</w:t>
@@ -2142,7 +2151,7 @@
       <w:pPr>
         <w:pStyle w:val="berschrift2"/>
       </w:pPr>
-      <w:bookmarkStart w:id="3" w:name="_Toc511052095"/>
+      <w:bookmarkStart w:id="3" w:name="_Toc511222394"/>
       <w:r>
         <w:t>Datei</w:t>
       </w:r>
@@ -2152,7 +2161,7 @@
       <w:pPr>
         <w:pStyle w:val="berschrift3"/>
       </w:pPr>
-      <w:bookmarkStart w:id="4" w:name="_Toc511052096"/>
+      <w:bookmarkStart w:id="4" w:name="_Toc511222395"/>
       <w:r>
         <w:t>Öffnen</w:t>
       </w:r>
@@ -2160,7 +2169,13 @@
     </w:p>
     <w:p>
       <w:r>
-        <w:t>Öffnet eine oder Mehrere Dateien. Es können nur .</w:t>
+        <w:t xml:space="preserve">Öffnet eine oder </w:t>
+      </w:r>
+      <w:r>
+        <w:t>m</w:t>
+      </w:r>
+      <w:r>
+        <w:t>ehrere Dateien. Es können nur .</w:t>
       </w:r>
       <w:proofErr w:type="spellStart"/>
       <w:r>
@@ -2196,6 +2211,7 @@
         <w:t xml:space="preserve">, werden zwischengespeichert und während des </w:t>
       </w:r>
       <w:hyperlink w:anchor="_Speichern" w:history="1">
+        <w:proofErr w:type="spellStart"/>
         <w:r>
           <w:rPr>
             <w:rStyle w:val="Hyperlink"/>
@@ -2204,6 +2220,13 @@
         </w:r>
       </w:hyperlink>
       <w:r>
+        <w:rPr>
+          <w:rStyle w:val="Hyperlink"/>
+        </w:rPr>
+        <w:t>s</w:t>
+      </w:r>
+      <w:proofErr w:type="spellEnd"/>
+      <w:r>
         <w:t xml:space="preserve"> wieder in die Dateien geschrieben.</w:t>
       </w:r>
     </w:p>
@@ -2226,7 +2249,7 @@
         <w:pStyle w:val="berschrift3"/>
       </w:pPr>
       <w:bookmarkStart w:id="5" w:name="_Speichern"/>
-      <w:bookmarkStart w:id="6" w:name="_Toc511052097"/>
+      <w:bookmarkStart w:id="6" w:name="_Toc511222396"/>
       <w:bookmarkEnd w:id="5"/>
       <w:r>
         <w:t>Speichern</w:t>
@@ -2235,10 +2258,7 @@
     </w:p>
     <w:p>
       <w:r>
-        <w:t xml:space="preserve">Speichert alle offenen Dateien. Alle Zusatzdaten, wie z.B. </w:t>
-      </w:r>
-      <w:r>
-        <w:t xml:space="preserve">z.B. Styles oder </w:t>
+        <w:t xml:space="preserve">Speichert alle offenen Dateien. Alle Zusatzdaten, wie z.B. Styles oder </w:t>
       </w:r>
       <w:proofErr w:type="spellStart"/>
       <w:r>
@@ -2273,7 +2293,7 @@
       <w:pPr>
         <w:pStyle w:val="berschrift3"/>
       </w:pPr>
-      <w:bookmarkStart w:id="7" w:name="_Toc511052098"/>
+      <w:bookmarkStart w:id="7" w:name="_Toc511222397"/>
       <w:r>
         <w:t>Suche</w:t>
       </w:r>
@@ -2329,7 +2349,13 @@
     </w:p>
     <w:p>
       <w:r>
-        <w:t>Wurden in der suche mehrere Ergebnisse gefunden werden diese in einem Extra Dialog angezeigt.</w:t>
+        <w:t xml:space="preserve">Wurden in der </w:t>
+      </w:r>
+      <w:r>
+        <w:t>S</w:t>
+      </w:r>
+      <w:r>
+        <w:t>uche mehrere Ergebnisse gefunden werden diese in einem Extra Dialog angezeigt.</w:t>
       </w:r>
     </w:p>
     <w:p>
@@ -2393,7 +2419,7 @@
       <w:pPr>
         <w:pStyle w:val="berschrift3"/>
       </w:pPr>
-      <w:bookmarkStart w:id="8" w:name="_Toc511052099"/>
+      <w:bookmarkStart w:id="8" w:name="_Toc511222398"/>
       <w:r>
         <w:t>Inhalt löschen</w:t>
       </w:r>
@@ -2401,14 +2427,26 @@
     </w:p>
     <w:p>
       <w:r>
-        <w:t>Diese Funktion entfernt alle Dateien aus dem Programm und erlaubt das laden und arbeiten mit neuen Dateien.</w:t>
+        <w:t xml:space="preserve">Diese Funktion entfernt alle Dateien aus dem Programm und erlaubt das </w:t>
+      </w:r>
+      <w:r>
+        <w:t>L</w:t>
+      </w:r>
+      <w:r>
+        <w:t xml:space="preserve">aden und </w:t>
+      </w:r>
+      <w:r>
+        <w:t>A</w:t>
+      </w:r>
+      <w:r>
+        <w:t>rbeiten mit neuen Dateien.</w:t>
       </w:r>
     </w:p>
     <w:p>
       <w:pPr>
         <w:pStyle w:val="berschrift3"/>
       </w:pPr>
-      <w:bookmarkStart w:id="9" w:name="_Toc511052100"/>
+      <w:bookmarkStart w:id="9" w:name="_Toc511222399"/>
       <w:r>
         <w:t>Beenden</w:t>
       </w:r>
@@ -2417,6 +2455,9 @@
     <w:p>
       <w:r>
         <w:t>Beendet die Anwendung</w:t>
+      </w:r>
+      <w:r>
+        <w:t>.</w:t>
       </w:r>
     </w:p>
     <w:p>
@@ -2429,7 +2470,7 @@
       <w:pPr>
         <w:pStyle w:val="berschrift2"/>
       </w:pPr>
-      <w:bookmarkStart w:id="10" w:name="_Toc511052101"/>
+      <w:bookmarkStart w:id="10" w:name="_Toc511222400"/>
       <w:r>
         <w:t>Sprache</w:t>
       </w:r>
@@ -2439,7 +2480,7 @@
       <w:pPr>
         <w:pStyle w:val="berschrift3"/>
       </w:pPr>
-      <w:bookmarkStart w:id="11" w:name="_Toc511052102"/>
+      <w:bookmarkStart w:id="11" w:name="_Toc511222401"/>
       <w:r>
         <w:t>Sprache anlegen</w:t>
       </w:r>
@@ -2454,7 +2495,7 @@
       <w:pPr>
         <w:pStyle w:val="berschrift3"/>
       </w:pPr>
-      <w:bookmarkStart w:id="12" w:name="_Toc511052103"/>
+      <w:bookmarkStart w:id="12" w:name="_Toc511222402"/>
       <w:r>
         <w:t>Sprache löschen</w:t>
       </w:r>
@@ -2470,7 +2511,7 @@
         <w:pStyle w:val="berschrift3"/>
       </w:pPr>
       <w:bookmarkStart w:id="13" w:name="_Sprache_übersetzten"/>
-      <w:bookmarkStart w:id="14" w:name="_Toc511052104"/>
+      <w:bookmarkStart w:id="14" w:name="_Toc511222403"/>
       <w:bookmarkEnd w:id="13"/>
       <w:r>
         <w:t>Sprache übersetzten</w:t>
@@ -2542,7 +2583,7 @@
       <w:pPr>
         <w:pStyle w:val="berschrift1"/>
       </w:pPr>
-      <w:bookmarkStart w:id="15" w:name="_Toc511052105"/>
+      <w:bookmarkStart w:id="15" w:name="_Toc511222404"/>
       <w:r>
         <w:lastRenderedPageBreak/>
         <w:t>Funktionen auf der Oberfläche</w:t>
@@ -2553,13 +2594,13 @@
       <w:pPr>
         <w:pStyle w:val="berschrift3"/>
       </w:pPr>
-      <w:bookmarkStart w:id="16" w:name="_Toc511052106"/>
-      <w:bookmarkStart w:id="17" w:name="_Eintrag_anlegen"/>
+      <w:bookmarkStart w:id="16" w:name="_Eintrag_anlegen"/>
+      <w:bookmarkStart w:id="17" w:name="_Toc511222405"/>
+      <w:bookmarkEnd w:id="16"/>
+      <w:r>
+        <w:t>Eintrag anlegen</w:t>
+      </w:r>
       <w:bookmarkEnd w:id="17"/>
-      <w:r>
-        <w:t>Eintrag anlegen</w:t>
-      </w:r>
-      <w:bookmarkEnd w:id="16"/>
     </w:p>
     <w:p>
       <w:r>
@@ -2574,37 +2615,46 @@
         </w:r>
       </w:hyperlink>
       <w:r>
-        <w:t xml:space="preserve"> kann einfach ein neuer Eintrag hinzugefügt werden. Damit dieser Button geklickt werden kann, muss mindestens eine Sprache geladen werden.</w:t>
+        <w:t xml:space="preserve"> kann ein neuer Eintrag hinzugefügt werden. Damit dieser Button geklickt werden kann, muss mindestens eine Sprache geladen werden.</w:t>
       </w:r>
     </w:p>
     <w:p>
       <w:pPr>
         <w:pStyle w:val="berschrift3"/>
       </w:pPr>
-      <w:bookmarkStart w:id="18" w:name="_Toc511052107"/>
-      <w:bookmarkStart w:id="19" w:name="_Eintrag_entfernen"/>
+      <w:bookmarkStart w:id="18" w:name="_Eintrag_entfernen"/>
+      <w:bookmarkStart w:id="19" w:name="_Toc511222406"/>
+      <w:bookmarkEnd w:id="18"/>
+      <w:r>
+        <w:t xml:space="preserve">Eintrag </w:t>
+      </w:r>
+      <w:r>
+        <w:t>löschen</w:t>
+      </w:r>
       <w:bookmarkEnd w:id="19"/>
-      <w:r>
-        <w:t>Eintrag entfernen</w:t>
-      </w:r>
-      <w:bookmarkEnd w:id="18"/>
-    </w:p>
-    <w:p>
-      <w:r>
-        <w:t>In der Oberfläche kann ein Eintrag, aus allen Sprachen, durch einen einfachen Klick, auf den entsprechenden Button, kann er Entfernt werden.</w:t>
+    </w:p>
+    <w:p>
+      <w:r>
+        <w:t xml:space="preserve">In der Oberfläche kann ein Eintrag, aus allen Sprachen, durch einen einfachen Klick, auf den entsprechenden Button, </w:t>
+      </w:r>
+      <w:r>
+        <w:t>e</w:t>
+      </w:r>
+      <w:r>
+        <w:t>ntfernt werden.</w:t>
       </w:r>
     </w:p>
     <w:p>
       <w:pPr>
         <w:pStyle w:val="berschrift3"/>
       </w:pPr>
-      <w:bookmarkStart w:id="20" w:name="_Toc511052108"/>
-      <w:bookmarkStart w:id="21" w:name="_Eintrag_übersetzten"/>
+      <w:bookmarkStart w:id="20" w:name="_Eintrag_übersetzten"/>
+      <w:bookmarkStart w:id="21" w:name="_Toc511222407"/>
+      <w:bookmarkEnd w:id="20"/>
+      <w:r>
+        <w:t>Eintrag übersetzten</w:t>
+      </w:r>
       <w:bookmarkEnd w:id="21"/>
-      <w:r>
-        <w:t>Eintrag übersetzten</w:t>
-      </w:r>
-      <w:bookmarkEnd w:id="20"/>
     </w:p>
     <w:p>
       <w:r>
@@ -2639,7 +2689,7 @@
       <w:pPr>
         <w:pStyle w:val="berschrift1"/>
       </w:pPr>
-      <w:bookmarkStart w:id="22" w:name="_Toc511052109"/>
+      <w:bookmarkStart w:id="22" w:name="_Toc511222408"/>
       <w:r>
         <w:lastRenderedPageBreak/>
         <w:t>Schnittstelle</w:t>
@@ -2648,7 +2698,13 @@
     </w:p>
     <w:p>
       <w:r>
-        <w:t xml:space="preserve">Über die Bibliothek LSDOTNETCORE ist es möglich, das einfache Laden, der erstellten Wörterbücher zu ermöglichen. </w:t>
+        <w:t>Über die Bibliothek LSDOTNETCORE ist es möglich das einfache Laden, der erstellten Wörterbücher</w:t>
+      </w:r>
+      <w:r>
+        <w:t>,</w:t>
+      </w:r>
+      <w:r>
+        <w:t xml:space="preserve"> zu ermöglichen. </w:t>
       </w:r>
       <w:r>
         <w:t xml:space="preserve">Die Klasse </w:t>
@@ -3565,7 +3621,7 @@
 </file>
 
 <file path=customXml/itemProps1.xml><?xml version="1.0" encoding="utf-8"?>
-<ds:datastoreItem xmlns:ds="http://schemas.openxmlformats.org/officeDocument/2006/customXml" ds:itemID="{692C3152-9FAA-46FD-B7C7-A0ADE68A3923}">
+<ds:datastoreItem xmlns:ds="http://schemas.openxmlformats.org/officeDocument/2006/customXml" ds:itemID="{4852627F-C901-4D84-98EE-CF5DBF4E767E}">
   <ds:schemaRefs>
     <ds:schemaRef ds:uri="http://schemas.openxmlformats.org/officeDocument/2006/bibliography"/>
   </ds:schemaRefs>

</xml_diff>

<commit_message>
Handbuch update und hotkeys angepasst
</commit_message>
<xml_diff>
--- a/Handbuch.docx
+++ b/Handbuch.docx
@@ -2,8 +2,81 @@
 <file path=word/document.xml><?xml version="1.0" encoding="utf-8"?>
 <w:document xmlns:wpc="http://schemas.microsoft.com/office/word/2010/wordprocessingCanvas" xmlns:mc="http://schemas.openxmlformats.org/markup-compatibility/2006" xmlns:o="urn:schemas-microsoft-com:office:office" xmlns:r="http://schemas.openxmlformats.org/officeDocument/2006/relationships" xmlns:m="http://schemas.openxmlformats.org/officeDocument/2006/math" xmlns:v="urn:schemas-microsoft-com:vml" xmlns:wp14="http://schemas.microsoft.com/office/word/2010/wordprocessingDrawing" xmlns:wp="http://schemas.openxmlformats.org/drawingml/2006/wordprocessingDrawing" xmlns:w10="urn:schemas-microsoft-com:office:word" xmlns:w="http://schemas.openxmlformats.org/wordprocessingml/2006/main" xmlns:w14="http://schemas.microsoft.com/office/word/2010/wordml" xmlns:w15="http://schemas.microsoft.com/office/word/2012/wordml" xmlns:wpg="http://schemas.microsoft.com/office/word/2010/wordprocessingGroup" xmlns:wpi="http://schemas.microsoft.com/office/word/2010/wordprocessingInk" xmlns:wne="http://schemas.microsoft.com/office/word/2006/wordml" xmlns:wps="http://schemas.microsoft.com/office/word/2010/wordprocessingShape" mc:Ignorable="w14 w15 wp14">
   <w:body>
-    <w:bookmarkStart w:id="0" w:name="_GoBack" w:displacedByCustomXml="next"/>
-    <w:bookmarkEnd w:id="0" w:displacedByCustomXml="next"/>
+    <w:p>
+      <w:pPr>
+        <w:jc w:val="center"/>
+        <w:rPr>
+          <w:sz w:val="144"/>
+          <w:szCs w:val="144"/>
+        </w:rPr>
+      </w:pPr>
+      <w:bookmarkStart w:id="0" w:name="_GoBack"/>
+      <w:bookmarkEnd w:id="0"/>
+    </w:p>
+    <w:p>
+      <w:pPr>
+        <w:jc w:val="center"/>
+        <w:rPr>
+          <w:sz w:val="144"/>
+          <w:szCs w:val="144"/>
+        </w:rPr>
+      </w:pPr>
+    </w:p>
+    <w:p>
+      <w:pPr>
+        <w:jc w:val="center"/>
+        <w:rPr>
+          <w:sz w:val="144"/>
+          <w:szCs w:val="144"/>
+        </w:rPr>
+      </w:pPr>
+    </w:p>
+    <w:p>
+      <w:pPr>
+        <w:jc w:val="center"/>
+        <w:rPr>
+          <w:sz w:val="144"/>
+          <w:szCs w:val="144"/>
+        </w:rPr>
+      </w:pPr>
+      <w:r>
+        <w:rPr>
+          <w:sz w:val="144"/>
+          <w:szCs w:val="144"/>
+        </w:rPr>
+        <w:t>WP</w:t>
+      </w:r>
+      <w:r>
+        <w:rPr>
+          <w:sz w:val="144"/>
+          <w:szCs w:val="144"/>
+        </w:rPr>
+        <w:t>F-Translate</w:t>
+      </w:r>
+    </w:p>
+    <w:p>
+      <w:pPr>
+        <w:jc w:val="center"/>
+        <w:rPr>
+          <w:sz w:val="40"/>
+          <w:szCs w:val="40"/>
+        </w:rPr>
+      </w:pPr>
+      <w:r>
+        <w:rPr>
+          <w:sz w:val="40"/>
+          <w:szCs w:val="40"/>
+        </w:rPr>
+        <w:t>Handbuch</w:t>
+      </w:r>
+      <w:r>
+        <w:rPr>
+          <w:sz w:val="40"/>
+          <w:szCs w:val="40"/>
+        </w:rPr>
+        <w:br w:type="page"/>
+      </w:r>
+    </w:p>
     <w:sdt>
       <w:sdtPr>
         <w:rPr>
@@ -55,7 +128,7 @@
           <w:r>
             <w:fldChar w:fldCharType="separate"/>
           </w:r>
-          <w:hyperlink w:anchor="_Toc511222392" w:history="1">
+          <w:hyperlink w:anchor="_Toc511639193" w:history="1">
             <w:r>
               <w:rPr>
                 <w:rStyle w:val="Hyperlink"/>
@@ -82,7 +155,7 @@
                 <w:noProof/>
                 <w:webHidden/>
               </w:rPr>
-              <w:instrText xml:space="preserve"> PAGEREF _Toc511222392 \h </w:instrText>
+              <w:instrText xml:space="preserve"> PAGEREF _Toc511639193 \h </w:instrText>
             </w:r>
             <w:r>
               <w:rPr>
@@ -102,7 +175,7 @@
                 <w:noProof/>
                 <w:webHidden/>
               </w:rPr>
-              <w:t>2</w:t>
+              <w:t>3</w:t>
             </w:r>
             <w:r>
               <w:rPr>
@@ -125,7 +198,7 @@
               <w:lang w:eastAsia="de-DE"/>
             </w:rPr>
           </w:pPr>
-          <w:hyperlink w:anchor="_Toc511222393" w:history="1">
+          <w:hyperlink w:anchor="_Toc511639194" w:history="1">
             <w:r>
               <w:rPr>
                 <w:rStyle w:val="Hyperlink"/>
@@ -152,7 +225,7 @@
                 <w:noProof/>
                 <w:webHidden/>
               </w:rPr>
-              <w:instrText xml:space="preserve"> PAGEREF _Toc511222393 \h </w:instrText>
+              <w:instrText xml:space="preserve"> PAGEREF _Toc511639194 \h </w:instrText>
             </w:r>
             <w:r>
               <w:rPr>
@@ -172,7 +245,7 @@
                 <w:noProof/>
                 <w:webHidden/>
               </w:rPr>
-              <w:t>3</w:t>
+              <w:t>4</w:t>
             </w:r>
             <w:r>
               <w:rPr>
@@ -195,7 +268,7 @@
               <w:lang w:eastAsia="de-DE"/>
             </w:rPr>
           </w:pPr>
-          <w:hyperlink w:anchor="_Toc511222394" w:history="1">
+          <w:hyperlink w:anchor="_Toc511639195" w:history="1">
             <w:r>
               <w:rPr>
                 <w:rStyle w:val="Hyperlink"/>
@@ -222,7 +295,7 @@
                 <w:noProof/>
                 <w:webHidden/>
               </w:rPr>
-              <w:instrText xml:space="preserve"> PAGEREF _Toc511222394 \h </w:instrText>
+              <w:instrText xml:space="preserve"> PAGEREF _Toc511639195 \h </w:instrText>
             </w:r>
             <w:r>
               <w:rPr>
@@ -242,7 +315,7 @@
                 <w:noProof/>
                 <w:webHidden/>
               </w:rPr>
-              <w:t>3</w:t>
+              <w:t>4</w:t>
             </w:r>
             <w:r>
               <w:rPr>
@@ -265,7 +338,7 @@
               <w:lang w:eastAsia="de-DE"/>
             </w:rPr>
           </w:pPr>
-          <w:hyperlink w:anchor="_Toc511222395" w:history="1">
+          <w:hyperlink w:anchor="_Toc511639196" w:history="1">
             <w:r>
               <w:rPr>
                 <w:rStyle w:val="Hyperlink"/>
@@ -292,7 +365,7 @@
                 <w:noProof/>
                 <w:webHidden/>
               </w:rPr>
-              <w:instrText xml:space="preserve"> PAGEREF _Toc511222395 \h </w:instrText>
+              <w:instrText xml:space="preserve"> PAGEREF _Toc511639196 \h </w:instrText>
             </w:r>
             <w:r>
               <w:rPr>
@@ -312,7 +385,7 @@
                 <w:noProof/>
                 <w:webHidden/>
               </w:rPr>
-              <w:t>3</w:t>
+              <w:t>4</w:t>
             </w:r>
             <w:r>
               <w:rPr>
@@ -335,7 +408,7 @@
               <w:lang w:eastAsia="de-DE"/>
             </w:rPr>
           </w:pPr>
-          <w:hyperlink w:anchor="_Toc511222396" w:history="1">
+          <w:hyperlink w:anchor="_Toc511639197" w:history="1">
             <w:r>
               <w:rPr>
                 <w:rStyle w:val="Hyperlink"/>
@@ -362,7 +435,7 @@
                 <w:noProof/>
                 <w:webHidden/>
               </w:rPr>
-              <w:instrText xml:space="preserve"> PAGEREF _Toc511222396 \h </w:instrText>
+              <w:instrText xml:space="preserve"> PAGEREF _Toc511639197 \h </w:instrText>
             </w:r>
             <w:r>
               <w:rPr>
@@ -382,7 +455,7 @@
                 <w:noProof/>
                 <w:webHidden/>
               </w:rPr>
-              <w:t>3</w:t>
+              <w:t>4</w:t>
             </w:r>
             <w:r>
               <w:rPr>
@@ -405,13 +478,13 @@
               <w:lang w:eastAsia="de-DE"/>
             </w:rPr>
           </w:pPr>
-          <w:hyperlink w:anchor="_Toc511222397" w:history="1">
+          <w:hyperlink w:anchor="_Toc511639198" w:history="1">
             <w:r>
               <w:rPr>
                 <w:rStyle w:val="Hyperlink"/>
                 <w:noProof/>
               </w:rPr>
-              <w:t>Suche</w:t>
+              <w:t>Neu</w:t>
             </w:r>
             <w:r>
               <w:rPr>
@@ -432,7 +505,7 @@
                 <w:noProof/>
                 <w:webHidden/>
               </w:rPr>
-              <w:instrText xml:space="preserve"> PAGEREF _Toc511222397 \h </w:instrText>
+              <w:instrText xml:space="preserve"> PAGEREF _Toc511639198 \h </w:instrText>
             </w:r>
             <w:r>
               <w:rPr>
@@ -452,7 +525,7 @@
                 <w:noProof/>
                 <w:webHidden/>
               </w:rPr>
-              <w:t>3</w:t>
+              <w:t>4</w:t>
             </w:r>
             <w:r>
               <w:rPr>
@@ -475,13 +548,13 @@
               <w:lang w:eastAsia="de-DE"/>
             </w:rPr>
           </w:pPr>
-          <w:hyperlink w:anchor="_Toc511222398" w:history="1">
+          <w:hyperlink w:anchor="_Toc511639199" w:history="1">
             <w:r>
               <w:rPr>
                 <w:rStyle w:val="Hyperlink"/>
                 <w:noProof/>
               </w:rPr>
-              <w:t>Inhalt löschen</w:t>
+              <w:t>Suche</w:t>
             </w:r>
             <w:r>
               <w:rPr>
@@ -502,7 +575,7 @@
                 <w:noProof/>
                 <w:webHidden/>
               </w:rPr>
-              <w:instrText xml:space="preserve"> PAGEREF _Toc511222398 \h </w:instrText>
+              <w:instrText xml:space="preserve"> PAGEREF _Toc511639199 \h </w:instrText>
             </w:r>
             <w:r>
               <w:rPr>
@@ -522,7 +595,7 @@
                 <w:noProof/>
                 <w:webHidden/>
               </w:rPr>
-              <w:t>3</w:t>
+              <w:t>4</w:t>
             </w:r>
             <w:r>
               <w:rPr>
@@ -545,12 +618,82 @@
               <w:lang w:eastAsia="de-DE"/>
             </w:rPr>
           </w:pPr>
-          <w:hyperlink w:anchor="_Toc511222399" w:history="1">
+          <w:hyperlink w:anchor="_Toc511639200" w:history="1">
             <w:r>
               <w:rPr>
                 <w:rStyle w:val="Hyperlink"/>
                 <w:noProof/>
               </w:rPr>
+              <w:t>Inhalt löschen</w:t>
+            </w:r>
+            <w:r>
+              <w:rPr>
+                <w:noProof/>
+                <w:webHidden/>
+              </w:rPr>
+              <w:tab/>
+            </w:r>
+            <w:r>
+              <w:rPr>
+                <w:noProof/>
+                <w:webHidden/>
+              </w:rPr>
+              <w:fldChar w:fldCharType="begin"/>
+            </w:r>
+            <w:r>
+              <w:rPr>
+                <w:noProof/>
+                <w:webHidden/>
+              </w:rPr>
+              <w:instrText xml:space="preserve"> PAGEREF _Toc511639200 \h </w:instrText>
+            </w:r>
+            <w:r>
+              <w:rPr>
+                <w:noProof/>
+                <w:webHidden/>
+              </w:rPr>
+            </w:r>
+            <w:r>
+              <w:rPr>
+                <w:noProof/>
+                <w:webHidden/>
+              </w:rPr>
+              <w:fldChar w:fldCharType="separate"/>
+            </w:r>
+            <w:r>
+              <w:rPr>
+                <w:noProof/>
+                <w:webHidden/>
+              </w:rPr>
+              <w:t>4</w:t>
+            </w:r>
+            <w:r>
+              <w:rPr>
+                <w:noProof/>
+                <w:webHidden/>
+              </w:rPr>
+              <w:fldChar w:fldCharType="end"/>
+            </w:r>
+          </w:hyperlink>
+        </w:p>
+        <w:p>
+          <w:pPr>
+            <w:pStyle w:val="Verzeichnis3"/>
+            <w:tabs>
+              <w:tab w:val="right" w:leader="dot" w:pos="9062"/>
+            </w:tabs>
+            <w:rPr>
+              <w:rFonts w:eastAsiaTheme="minorEastAsia"/>
+              <w:noProof/>
+              <w:lang w:eastAsia="de-DE"/>
+            </w:rPr>
+          </w:pPr>
+          <w:hyperlink w:anchor="_Toc511639201" w:history="1">
+            <w:r>
+              <w:rPr>
+                <w:rStyle w:val="Hyperlink"/>
+                <w:noProof/>
+              </w:rPr>
               <w:t>Beenden</w:t>
             </w:r>
             <w:r>
@@ -572,7 +715,7 @@
                 <w:noProof/>
                 <w:webHidden/>
               </w:rPr>
-              <w:instrText xml:space="preserve"> PAGEREF _Toc511222399 \h </w:instrText>
+              <w:instrText xml:space="preserve"> PAGEREF _Toc511639201 \h </w:instrText>
             </w:r>
             <w:r>
               <w:rPr>
@@ -592,7 +735,7 @@
                 <w:noProof/>
                 <w:webHidden/>
               </w:rPr>
-              <w:t>3</w:t>
+              <w:t>4</w:t>
             </w:r>
             <w:r>
               <w:rPr>
@@ -615,7 +758,7 @@
               <w:lang w:eastAsia="de-DE"/>
             </w:rPr>
           </w:pPr>
-          <w:hyperlink w:anchor="_Toc511222400" w:history="1">
+          <w:hyperlink w:anchor="_Toc511639202" w:history="1">
             <w:r>
               <w:rPr>
                 <w:rStyle w:val="Hyperlink"/>
@@ -642,7 +785,7 @@
                 <w:noProof/>
                 <w:webHidden/>
               </w:rPr>
-              <w:instrText xml:space="preserve"> PAGEREF _Toc511222400 \h </w:instrText>
+              <w:instrText xml:space="preserve"> PAGEREF _Toc511639202 \h </w:instrText>
             </w:r>
             <w:r>
               <w:rPr>
@@ -662,7 +805,7 @@
                 <w:noProof/>
                 <w:webHidden/>
               </w:rPr>
-              <w:t>4</w:t>
+              <w:t>5</w:t>
             </w:r>
             <w:r>
               <w:rPr>
@@ -685,7 +828,7 @@
               <w:lang w:eastAsia="de-DE"/>
             </w:rPr>
           </w:pPr>
-          <w:hyperlink w:anchor="_Toc511222401" w:history="1">
+          <w:hyperlink w:anchor="_Toc511639203" w:history="1">
             <w:r>
               <w:rPr>
                 <w:rStyle w:val="Hyperlink"/>
@@ -712,7 +855,7 @@
                 <w:noProof/>
                 <w:webHidden/>
               </w:rPr>
-              <w:instrText xml:space="preserve"> PAGEREF _Toc511222401 \h </w:instrText>
+              <w:instrText xml:space="preserve"> PAGEREF _Toc511639203 \h </w:instrText>
             </w:r>
             <w:r>
               <w:rPr>
@@ -732,7 +875,7 @@
                 <w:noProof/>
                 <w:webHidden/>
               </w:rPr>
-              <w:t>4</w:t>
+              <w:t>5</w:t>
             </w:r>
             <w:r>
               <w:rPr>
@@ -755,7 +898,7 @@
               <w:lang w:eastAsia="de-DE"/>
             </w:rPr>
           </w:pPr>
-          <w:hyperlink w:anchor="_Toc511222402" w:history="1">
+          <w:hyperlink w:anchor="_Toc511639204" w:history="1">
             <w:r>
               <w:rPr>
                 <w:rStyle w:val="Hyperlink"/>
@@ -782,7 +925,7 @@
                 <w:noProof/>
                 <w:webHidden/>
               </w:rPr>
-              <w:instrText xml:space="preserve"> PAGEREF _Toc511222402 \h </w:instrText>
+              <w:instrText xml:space="preserve"> PAGEREF _Toc511639204 \h </w:instrText>
             </w:r>
             <w:r>
               <w:rPr>
@@ -802,7 +945,7 @@
                 <w:noProof/>
                 <w:webHidden/>
               </w:rPr>
-              <w:t>4</w:t>
+              <w:t>5</w:t>
             </w:r>
             <w:r>
               <w:rPr>
@@ -825,7 +968,7 @@
               <w:lang w:eastAsia="de-DE"/>
             </w:rPr>
           </w:pPr>
-          <w:hyperlink w:anchor="_Toc511222403" w:history="1">
+          <w:hyperlink w:anchor="_Toc511639205" w:history="1">
             <w:r>
               <w:rPr>
                 <w:rStyle w:val="Hyperlink"/>
@@ -852,7 +995,7 @@
                 <w:noProof/>
                 <w:webHidden/>
               </w:rPr>
-              <w:instrText xml:space="preserve"> PAGEREF _Toc511222403 \h </w:instrText>
+              <w:instrText xml:space="preserve"> PAGEREF _Toc511639205 \h </w:instrText>
             </w:r>
             <w:r>
               <w:rPr>
@@ -872,7 +1015,7 @@
                 <w:noProof/>
                 <w:webHidden/>
               </w:rPr>
-              <w:t>4</w:t>
+              <w:t>5</w:t>
             </w:r>
             <w:r>
               <w:rPr>
@@ -895,7 +1038,7 @@
               <w:lang w:eastAsia="de-DE"/>
             </w:rPr>
           </w:pPr>
-          <w:hyperlink w:anchor="_Toc511222404" w:history="1">
+          <w:hyperlink w:anchor="_Toc511639206" w:history="1">
             <w:r>
               <w:rPr>
                 <w:rStyle w:val="Hyperlink"/>
@@ -922,7 +1065,7 @@
                 <w:noProof/>
                 <w:webHidden/>
               </w:rPr>
-              <w:instrText xml:space="preserve"> PAGEREF _Toc511222404 \h </w:instrText>
+              <w:instrText xml:space="preserve"> PAGEREF _Toc511639206 \h </w:instrText>
             </w:r>
             <w:r>
               <w:rPr>
@@ -942,7 +1085,7 @@
                 <w:noProof/>
                 <w:webHidden/>
               </w:rPr>
-              <w:t>5</w:t>
+              <w:t>6</w:t>
             </w:r>
             <w:r>
               <w:rPr>
@@ -965,7 +1108,7 @@
               <w:lang w:eastAsia="de-DE"/>
             </w:rPr>
           </w:pPr>
-          <w:hyperlink w:anchor="_Toc511222405" w:history="1">
+          <w:hyperlink w:anchor="_Toc511639207" w:history="1">
             <w:r>
               <w:rPr>
                 <w:rStyle w:val="Hyperlink"/>
@@ -992,7 +1135,7 @@
                 <w:noProof/>
                 <w:webHidden/>
               </w:rPr>
-              <w:instrText xml:space="preserve"> PAGEREF _Toc511222405 \h </w:instrText>
+              <w:instrText xml:space="preserve"> PAGEREF _Toc511639207 \h </w:instrText>
             </w:r>
             <w:r>
               <w:rPr>
@@ -1012,7 +1155,7 @@
                 <w:noProof/>
                 <w:webHidden/>
               </w:rPr>
-              <w:t>5</w:t>
+              <w:t>6</w:t>
             </w:r>
             <w:r>
               <w:rPr>
@@ -1035,7 +1178,7 @@
               <w:lang w:eastAsia="de-DE"/>
             </w:rPr>
           </w:pPr>
-          <w:hyperlink w:anchor="_Toc511222406" w:history="1">
+          <w:hyperlink w:anchor="_Toc511639208" w:history="1">
             <w:r>
               <w:rPr>
                 <w:rStyle w:val="Hyperlink"/>
@@ -1062,7 +1205,7 @@
                 <w:noProof/>
                 <w:webHidden/>
               </w:rPr>
-              <w:instrText xml:space="preserve"> PAGEREF _Toc511222406 \h </w:instrText>
+              <w:instrText xml:space="preserve"> PAGEREF _Toc511639208 \h </w:instrText>
             </w:r>
             <w:r>
               <w:rPr>
@@ -1082,7 +1225,7 @@
                 <w:noProof/>
                 <w:webHidden/>
               </w:rPr>
-              <w:t>5</w:t>
+              <w:t>6</w:t>
             </w:r>
             <w:r>
               <w:rPr>
@@ -1105,7 +1248,7 @@
               <w:lang w:eastAsia="de-DE"/>
             </w:rPr>
           </w:pPr>
-          <w:hyperlink w:anchor="_Toc511222407" w:history="1">
+          <w:hyperlink w:anchor="_Toc511639209" w:history="1">
             <w:r>
               <w:rPr>
                 <w:rStyle w:val="Hyperlink"/>
@@ -1132,7 +1275,7 @@
                 <w:noProof/>
                 <w:webHidden/>
               </w:rPr>
-              <w:instrText xml:space="preserve"> PAGEREF _Toc511222407 \h </w:instrText>
+              <w:instrText xml:space="preserve"> PAGEREF _Toc511639209 \h </w:instrText>
             </w:r>
             <w:r>
               <w:rPr>
@@ -1152,7 +1295,7 @@
                 <w:noProof/>
                 <w:webHidden/>
               </w:rPr>
-              <w:t>5</w:t>
+              <w:t>6</w:t>
             </w:r>
             <w:r>
               <w:rPr>
@@ -1175,12 +1318,82 @@
               <w:lang w:eastAsia="de-DE"/>
             </w:rPr>
           </w:pPr>
-          <w:hyperlink w:anchor="_Toc511222408" w:history="1">
+          <w:hyperlink w:anchor="_Toc511639210" w:history="1">
             <w:r>
               <w:rPr>
                 <w:rStyle w:val="Hyperlink"/>
                 <w:noProof/>
               </w:rPr>
+              <w:t>Exemplarisches Vorgehen zum anlegen neuer Sprachdateien</w:t>
+            </w:r>
+            <w:r>
+              <w:rPr>
+                <w:noProof/>
+                <w:webHidden/>
+              </w:rPr>
+              <w:tab/>
+            </w:r>
+            <w:r>
+              <w:rPr>
+                <w:noProof/>
+                <w:webHidden/>
+              </w:rPr>
+              <w:fldChar w:fldCharType="begin"/>
+            </w:r>
+            <w:r>
+              <w:rPr>
+                <w:noProof/>
+                <w:webHidden/>
+              </w:rPr>
+              <w:instrText xml:space="preserve"> PAGEREF _Toc511639210 \h </w:instrText>
+            </w:r>
+            <w:r>
+              <w:rPr>
+                <w:noProof/>
+                <w:webHidden/>
+              </w:rPr>
+            </w:r>
+            <w:r>
+              <w:rPr>
+                <w:noProof/>
+                <w:webHidden/>
+              </w:rPr>
+              <w:fldChar w:fldCharType="separate"/>
+            </w:r>
+            <w:r>
+              <w:rPr>
+                <w:noProof/>
+                <w:webHidden/>
+              </w:rPr>
+              <w:t>7</w:t>
+            </w:r>
+            <w:r>
+              <w:rPr>
+                <w:noProof/>
+                <w:webHidden/>
+              </w:rPr>
+              <w:fldChar w:fldCharType="end"/>
+            </w:r>
+          </w:hyperlink>
+        </w:p>
+        <w:p>
+          <w:pPr>
+            <w:pStyle w:val="Verzeichnis1"/>
+            <w:tabs>
+              <w:tab w:val="right" w:leader="dot" w:pos="9062"/>
+            </w:tabs>
+            <w:rPr>
+              <w:rFonts w:eastAsiaTheme="minorEastAsia"/>
+              <w:noProof/>
+              <w:lang w:eastAsia="de-DE"/>
+            </w:rPr>
+          </w:pPr>
+          <w:hyperlink w:anchor="_Toc511639211" w:history="1">
+            <w:r>
+              <w:rPr>
+                <w:rStyle w:val="Hyperlink"/>
+                <w:noProof/>
+              </w:rPr>
               <w:t>Schnittstelle</w:t>
             </w:r>
             <w:r>
@@ -1202,7 +1415,7 @@
                 <w:noProof/>
                 <w:webHidden/>
               </w:rPr>
-              <w:instrText xml:space="preserve"> PAGEREF _Toc511222408 \h </w:instrText>
+              <w:instrText xml:space="preserve"> PAGEREF _Toc511639211 \h </w:instrText>
             </w:r>
             <w:r>
               <w:rPr>
@@ -1222,7 +1435,7 @@
                 <w:noProof/>
                 <w:webHidden/>
               </w:rPr>
-              <w:t>6</w:t>
+              <w:t>8</w:t>
             </w:r>
             <w:r>
               <w:rPr>
@@ -1262,7 +1475,7 @@
       <w:pPr>
         <w:pStyle w:val="berschrift1"/>
       </w:pPr>
-      <w:bookmarkStart w:id="1" w:name="_Toc511222392"/>
+      <w:bookmarkStart w:id="1" w:name="_Toc511639193"/>
       <w:r>
         <w:lastRenderedPageBreak/>
         <w:t>Oberfläche</w:t>
@@ -1276,18 +1489,18 @@
           <w:lang w:eastAsia="de-DE"/>
         </w:rPr>
         <w:drawing>
-          <wp:anchor distT="0" distB="0" distL="114300" distR="114300" simplePos="0" relativeHeight="251659264" behindDoc="0" locked="0" layoutInCell="1" allowOverlap="1" wp14:anchorId="58E2235C" wp14:editId="76736246">
+          <wp:anchor distT="0" distB="0" distL="114300" distR="114300" simplePos="0" relativeHeight="251672576" behindDoc="0" locked="0" layoutInCell="1" allowOverlap="1">
             <wp:simplePos x="0" y="0"/>
             <wp:positionH relativeFrom="column">
-              <wp:posOffset>1884680</wp:posOffset>
+              <wp:posOffset>1869123</wp:posOffset>
             </wp:positionH>
             <wp:positionV relativeFrom="paragraph">
-              <wp:posOffset>232740</wp:posOffset>
+              <wp:posOffset>246062</wp:posOffset>
             </wp:positionV>
-            <wp:extent cx="1733550" cy="1162050"/>
-            <wp:effectExtent l="0" t="0" r="0" b="0"/>
+            <wp:extent cx="2165350" cy="1163320"/>
+            <wp:effectExtent l="0" t="0" r="6350" b="0"/>
             <wp:wrapTopAndBottom/>
-            <wp:docPr id="4" name="Grafik 4"/>
+            <wp:docPr id="5" name="Grafik 5"/>
             <wp:cNvGraphicFramePr>
               <a:graphicFrameLocks xmlns:a="http://schemas.openxmlformats.org/drawingml/2006/main" noChangeAspect="1"/>
             </wp:cNvGraphicFramePr>
@@ -1301,7 +1514,7 @@
                     </pic:cNvPicPr>
                   </pic:nvPicPr>
                   <pic:blipFill>
-                    <a:blip r:embed="rId5">
+                    <a:blip r:embed="rId8">
                       <a:extLst>
                         <a:ext uri="{28A0092B-C50C-407E-A947-70E740481C1C}">
                           <a14:useLocalDpi xmlns:a14="http://schemas.microsoft.com/office/drawing/2010/main" val="0"/>
@@ -1316,7 +1529,7 @@
                   <pic:spPr bwMode="auto">
                     <a:xfrm>
                       <a:off x="0" y="0"/>
-                      <a:ext cx="1733550" cy="1162050"/>
+                      <a:ext cx="2165350" cy="1163320"/>
                     </a:xfrm>
                     <a:prstGeom prst="rect">
                       <a:avLst/>
@@ -1343,10 +1556,10 @@
               <wp:anchor distT="0" distB="0" distL="114300" distR="114300" simplePos="0" relativeHeight="251663360" behindDoc="0" locked="0" layoutInCell="1" allowOverlap="1" wp14:anchorId="61433175" wp14:editId="69CD32F0">
                 <wp:simplePos x="0" y="0"/>
                 <wp:positionH relativeFrom="column">
-                  <wp:posOffset>995071</wp:posOffset>
+                  <wp:posOffset>979805</wp:posOffset>
                 </wp:positionH>
                 <wp:positionV relativeFrom="paragraph">
-                  <wp:posOffset>1381455</wp:posOffset>
+                  <wp:posOffset>1680845</wp:posOffset>
                 </wp:positionV>
                 <wp:extent cx="1791970" cy="1419860"/>
                 <wp:effectExtent l="0" t="38100" r="55880" b="27940"/>
@@ -1396,13 +1609,13 @@
               </wp:anchor>
             </w:drawing>
           </mc:Choice>
-          <mc:Fallback xmlns:w16se="http://schemas.microsoft.com/office/word/2015/wordml/symex" xmlns:w16cid="http://schemas.microsoft.com/office/word/2016/wordml/cid" xmlns:am3d="http://schemas.microsoft.com/office/drawing/2017/model3d" xmlns:aink="http://schemas.microsoft.com/office/drawing/2016/ink" xmlns:cx8="http://schemas.microsoft.com/office/drawing/2016/5/14/chartex" xmlns:cx7="http://schemas.microsoft.com/office/drawing/2016/5/13/chartex" xmlns:cx6="http://schemas.microsoft.com/office/drawing/2016/5/12/chartex" xmlns:cx5="http://schemas.microsoft.com/office/drawing/2016/5/11/chartex" xmlns:cx4="http://schemas.microsoft.com/office/drawing/2016/5/10/chartex" xmlns:cx3="http://schemas.microsoft.com/office/drawing/2016/5/9/chartex" xmlns:cx2="http://schemas.microsoft.com/office/drawing/2015/10/21/chartex" xmlns:cx1="http://schemas.microsoft.com/office/drawing/2015/9/8/chartex" xmlns:cx="http://schemas.microsoft.com/office/drawing/2014/chartex">
+          <mc:Fallback>
             <w:pict>
-              <v:shapetype w14:anchorId="0FA1B4B7" id="_x0000_t32" coordsize="21600,21600" o:spt="32" o:oned="t" path="m,l21600,21600e" filled="f">
+              <v:shapetype w14:anchorId="4C434DD2" id="_x0000_t32" coordsize="21600,21600" o:spt="32" o:oned="t" path="m,l21600,21600e" filled="f">
                 <v:path arrowok="t" fillok="f" o:connecttype="none"/>
                 <o:lock v:ext="edit" shapetype="t"/>
               </v:shapetype>
-              <v:shape id="Gerade Verbindung mit Pfeil 11" o:spid="_x0000_s1026" type="#_x0000_t32" style="position:absolute;margin-left:78.35pt;margin-top:108.8pt;width:141.1pt;height:111.8pt;flip:y;z-index:251663360;visibility:visible;mso-wrap-style:square;mso-width-percent:0;mso-height-percent:0;mso-wrap-distance-left:9pt;mso-wrap-distance-top:0;mso-wrap-distance-right:9pt;mso-wrap-distance-bottom:0;mso-position-horizontal:absolute;mso-position-horizontal-relative:text;mso-position-vertical:absolute;mso-position-vertical-relative:text;mso-width-percent:0;mso-height-percent:0;mso-width-relative:margin;mso-height-relative:margin" o:gfxdata="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" strokecolor="#ed7d31 [3205]" strokeweight="1.5pt">
+              <v:shape id="Gerade Verbindung mit Pfeil 11" o:spid="_x0000_s1026" type="#_x0000_t32" style="position:absolute;margin-left:77.15pt;margin-top:132.35pt;width:141.1pt;height:111.8pt;flip:y;z-index:251663360;visibility:visible;mso-wrap-style:square;mso-width-percent:0;mso-height-percent:0;mso-wrap-distance-left:9pt;mso-wrap-distance-top:0;mso-wrap-distance-right:9pt;mso-wrap-distance-bottom:0;mso-position-horizontal:absolute;mso-position-horizontal-relative:text;mso-position-vertical:absolute;mso-position-vertical-relative:text;mso-width-percent:0;mso-height-percent:0;mso-width-relative:margin;mso-height-relative:margin" o:gfxdata="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" strokecolor="#ed7d31 [3205]" strokeweight="1.5pt">
                 <v:stroke endarrow="block" joinstyle="miter"/>
               </v:shape>
             </w:pict>
@@ -1417,13 +1630,13 @@
         <mc:AlternateContent>
           <mc:Choice Requires="wps">
             <w:drawing>
-              <wp:anchor distT="0" distB="0" distL="114300" distR="114300" simplePos="0" relativeHeight="251662336" behindDoc="0" locked="0" layoutInCell="1" allowOverlap="1" wp14:anchorId="68F2DD15" wp14:editId="4818532F">
+              <wp:anchor distT="0" distB="0" distL="114300" distR="114300" simplePos="0" relativeHeight="251671552" behindDoc="0" locked="0" layoutInCell="1" allowOverlap="1" wp14:anchorId="68F2DD15" wp14:editId="4818532F">
                 <wp:simplePos x="0" y="0"/>
                 <wp:positionH relativeFrom="column">
-                  <wp:posOffset>651205</wp:posOffset>
+                  <wp:posOffset>635635</wp:posOffset>
                 </wp:positionH>
                 <wp:positionV relativeFrom="paragraph">
-                  <wp:posOffset>2245741</wp:posOffset>
+                  <wp:posOffset>2545080</wp:posOffset>
                 </wp:positionV>
                 <wp:extent cx="0" cy="556260"/>
                 <wp:effectExtent l="76200" t="38100" r="57150" b="15240"/>
@@ -1473,76 +1686,14 @@
               </wp:anchor>
             </w:drawing>
           </mc:Choice>
-          <mc:Fallback xmlns:w16se="http://schemas.microsoft.com/office/word/2015/wordml/symex" xmlns:w16cid="http://schemas.microsoft.com/office/word/2016/wordml/cid" xmlns:am3d="http://schemas.microsoft.com/office/drawing/2017/model3d" xmlns:aink="http://schemas.microsoft.com/office/drawing/2016/ink" xmlns:cx8="http://schemas.microsoft.com/office/drawing/2016/5/14/chartex" xmlns:cx7="http://schemas.microsoft.com/office/drawing/2016/5/13/chartex" xmlns:cx6="http://schemas.microsoft.com/office/drawing/2016/5/12/chartex" xmlns:cx5="http://schemas.microsoft.com/office/drawing/2016/5/11/chartex" xmlns:cx4="http://schemas.microsoft.com/office/drawing/2016/5/10/chartex" xmlns:cx3="http://schemas.microsoft.com/office/drawing/2016/5/9/chartex" xmlns:cx2="http://schemas.microsoft.com/office/drawing/2015/10/21/chartex" xmlns:cx1="http://schemas.microsoft.com/office/drawing/2015/9/8/chartex" xmlns:cx="http://schemas.microsoft.com/office/drawing/2014/chartex">
+          <mc:Fallback>
             <w:pict>
-              <v:shape w14:anchorId="1F828C1B" id="Gerade Verbindung mit Pfeil 10" o:spid="_x0000_s1026" type="#_x0000_t32" style="position:absolute;margin-left:51.3pt;margin-top:176.85pt;width:0;height:43.8pt;flip:y;z-index:251662336;visibility:visible;mso-wrap-style:square;mso-width-percent:0;mso-height-percent:0;mso-wrap-distance-left:9pt;mso-wrap-distance-top:0;mso-wrap-distance-right:9pt;mso-wrap-distance-bottom:0;mso-position-horizontal:absolute;mso-position-horizontal-relative:text;mso-position-vertical:absolute;mso-position-vertical-relative:text;mso-width-percent:0;mso-height-percent:0;mso-width-relative:margin;mso-height-relative:margin" o:gfxdata="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" strokecolor="#ed7d31 [3205]" strokeweight="1.5pt">
+              <v:shape w14:anchorId="660AC442" id="Gerade Verbindung mit Pfeil 10" o:spid="_x0000_s1026" type="#_x0000_t32" style="position:absolute;margin-left:50.05pt;margin-top:200.4pt;width:0;height:43.8pt;flip:y;z-index:251671552;visibility:visible;mso-wrap-style:square;mso-width-percent:0;mso-height-percent:0;mso-wrap-distance-left:9pt;mso-wrap-distance-top:0;mso-wrap-distance-right:9pt;mso-wrap-distance-bottom:0;mso-position-horizontal:absolute;mso-position-horizontal-relative:text;mso-position-vertical:absolute;mso-position-vertical-relative:text;mso-width-percent:0;mso-height-percent:0;mso-width-relative:margin;mso-height-relative:margin" o:gfxdata="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" strokecolor="#ed7d31 [3205]" strokeweight="1.5pt">
                 <v:stroke endarrow="block" joinstyle="miter"/>
               </v:shape>
             </w:pict>
           </mc:Fallback>
         </mc:AlternateContent>
-      </w:r>
-      <w:r>
-        <w:rPr>
-          <w:noProof/>
-          <w:lang w:eastAsia="de-DE"/>
-        </w:rPr>
-        <w:drawing>
-          <wp:anchor distT="0" distB="0" distL="114300" distR="114300" simplePos="0" relativeHeight="251660288" behindDoc="0" locked="0" layoutInCell="1" allowOverlap="1" wp14:anchorId="3E7524DB" wp14:editId="2F13BC7A">
-            <wp:simplePos x="0" y="0"/>
-            <wp:positionH relativeFrom="margin">
-              <wp:posOffset>22225</wp:posOffset>
-            </wp:positionH>
-            <wp:positionV relativeFrom="paragraph">
-              <wp:posOffset>228600</wp:posOffset>
-            </wp:positionV>
-            <wp:extent cx="1857375" cy="2047875"/>
-            <wp:effectExtent l="0" t="0" r="9525" b="9525"/>
-            <wp:wrapTopAndBottom/>
-            <wp:docPr id="2" name="Grafik 2"/>
-            <wp:cNvGraphicFramePr>
-              <a:graphicFrameLocks xmlns:a="http://schemas.openxmlformats.org/drawingml/2006/main" noChangeAspect="1"/>
-            </wp:cNvGraphicFramePr>
-            <a:graphic xmlns:a="http://schemas.openxmlformats.org/drawingml/2006/main">
-              <a:graphicData uri="http://schemas.openxmlformats.org/drawingml/2006/picture">
-                <pic:pic xmlns:pic="http://schemas.openxmlformats.org/drawingml/2006/picture">
-                  <pic:nvPicPr>
-                    <pic:cNvPr id="0" name="Picture 1"/>
-                    <pic:cNvPicPr>
-                      <a:picLocks noChangeAspect="1" noChangeArrowheads="1"/>
-                    </pic:cNvPicPr>
-                  </pic:nvPicPr>
-                  <pic:blipFill>
-                    <a:blip r:embed="rId6">
-                      <a:extLst>
-                        <a:ext uri="{28A0092B-C50C-407E-A947-70E740481C1C}">
-                          <a14:useLocalDpi xmlns:a14="http://schemas.microsoft.com/office/drawing/2010/main" val="0"/>
-                        </a:ext>
-                      </a:extLst>
-                    </a:blip>
-                    <a:srcRect/>
-                    <a:stretch>
-                      <a:fillRect/>
-                    </a:stretch>
-                  </pic:blipFill>
-                  <pic:spPr bwMode="auto">
-                    <a:xfrm>
-                      <a:off x="0" y="0"/>
-                      <a:ext cx="1857375" cy="2047875"/>
-                    </a:xfrm>
-                    <a:prstGeom prst="rect">
-                      <a:avLst/>
-                    </a:prstGeom>
-                    <a:noFill/>
-                    <a:ln>
-                      <a:noFill/>
-                    </a:ln>
-                  </pic:spPr>
-                </pic:pic>
-              </a:graphicData>
-            </a:graphic>
-          </wp:anchor>
-        </w:drawing>
       </w:r>
       <w:r>
         <w:rPr>
@@ -1553,10 +1704,10 @@
           <wp:anchor distT="0" distB="0" distL="114300" distR="114300" simplePos="0" relativeHeight="251661312" behindDoc="0" locked="0" layoutInCell="1" allowOverlap="1" wp14:anchorId="5F040039" wp14:editId="378970AF">
             <wp:simplePos x="0" y="0"/>
             <wp:positionH relativeFrom="margin">
-              <wp:posOffset>506730</wp:posOffset>
+              <wp:posOffset>491490</wp:posOffset>
             </wp:positionH>
             <wp:positionV relativeFrom="paragraph">
-              <wp:posOffset>2587625</wp:posOffset>
+              <wp:posOffset>2887345</wp:posOffset>
             </wp:positionV>
             <wp:extent cx="4804410" cy="3603625"/>
             <wp:effectExtent l="0" t="0" r="0" b="0"/>
@@ -1573,7 +1724,7 @@
                     <pic:cNvPicPr/>
                   </pic:nvPicPr>
                   <pic:blipFill>
-                    <a:blip r:embed="rId7">
+                    <a:blip r:embed="rId9">
                       <a:extLst>
                         <a:ext uri="{28A0092B-C50C-407E-A947-70E740481C1C}">
                           <a14:useLocalDpi xmlns:a14="http://schemas.microsoft.com/office/drawing/2010/main" val="0"/>
@@ -1616,16 +1767,16 @@
               <wp:anchor distT="45720" distB="45720" distL="114300" distR="114300" simplePos="0" relativeHeight="251664384" behindDoc="0" locked="0" layoutInCell="1" allowOverlap="1" wp14:anchorId="1BBE8BB9" wp14:editId="7802F20D">
                 <wp:simplePos x="0" y="0"/>
                 <wp:positionH relativeFrom="column">
-                  <wp:posOffset>-373380</wp:posOffset>
+                  <wp:posOffset>-388620</wp:posOffset>
                 </wp:positionH>
                 <wp:positionV relativeFrom="paragraph">
-                  <wp:posOffset>6598920</wp:posOffset>
+                  <wp:posOffset>6898640</wp:posOffset>
                 </wp:positionV>
                 <wp:extent cx="1470025" cy="270510"/>
                 <wp:effectExtent l="0" t="0" r="0" b="0"/>
                 <wp:wrapTopAndBottom/>
                 <wp:docPr id="217" name="Textfeld 2">
-                  <a:hlinkClick xmlns:a="http://schemas.openxmlformats.org/drawingml/2006/main" r:id="rId8"/>
+                  <a:hlinkClick xmlns:a="http://schemas.openxmlformats.org/drawingml/2006/main" r:id="rId10"/>
                 </wp:docPr>
                 <wp:cNvGraphicFramePr>
                   <a:graphicFrameLocks xmlns:a="http://schemas.openxmlformats.org/drawingml/2006/main"/>
@@ -1681,13 +1832,13 @@
               </wp:anchor>
             </w:drawing>
           </mc:Choice>
-          <mc:Fallback xmlns:w16se="http://schemas.microsoft.com/office/word/2015/wordml/symex" xmlns:w16cid="http://schemas.microsoft.com/office/word/2016/wordml/cid" xmlns:am3d="http://schemas.microsoft.com/office/drawing/2017/model3d" xmlns:aink="http://schemas.microsoft.com/office/drawing/2016/ink" xmlns:cx8="http://schemas.microsoft.com/office/drawing/2016/5/14/chartex" xmlns:cx7="http://schemas.microsoft.com/office/drawing/2016/5/13/chartex" xmlns:cx6="http://schemas.microsoft.com/office/drawing/2016/5/12/chartex" xmlns:cx5="http://schemas.microsoft.com/office/drawing/2016/5/11/chartex" xmlns:cx4="http://schemas.microsoft.com/office/drawing/2016/5/10/chartex" xmlns:cx3="http://schemas.microsoft.com/office/drawing/2016/5/9/chartex" xmlns:cx2="http://schemas.microsoft.com/office/drawing/2015/10/21/chartex" xmlns:cx1="http://schemas.microsoft.com/office/drawing/2015/9/8/chartex" xmlns:cx="http://schemas.microsoft.com/office/drawing/2014/chartex">
+          <mc:Fallback>
             <w:pict>
               <v:shapetype w14:anchorId="1BBE8BB9" id="_x0000_t202" coordsize="21600,21600" o:spt="202" path="m,l,21600r21600,l21600,xe">
                 <v:stroke joinstyle="miter"/>
                 <v:path gradientshapeok="t" o:connecttype="rect"/>
               </v:shapetype>
-              <v:shape id="Textfeld 2" o:spid="_x0000_s1026" type="#_x0000_t202" href="#_Eintrag_entfernen" style="position:absolute;margin-left:-29.4pt;margin-top:519.6pt;width:115.75pt;height:21.3pt;z-index:251664384;visibility:visible;mso-wrap-style:square;mso-width-percent:0;mso-height-percent:0;mso-wrap-distance-left:9pt;mso-wrap-distance-top:3.6pt;mso-wrap-distance-right:9pt;mso-wrap-distance-bottom:3.6pt;mso-position-horizontal:absolute;mso-position-horizontal-relative:text;mso-position-vertical:absolute;mso-position-vertical-relative:text;mso-width-percent:0;mso-height-percent:0;mso-width-relative:margin;mso-height-relative:margin;v-text-anchor:top" o:gfxdata="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" o:button="t" stroked="f">
+              <v:shape id="Textfeld 2" o:spid="_x0000_s1026" type="#_x0000_t202" href="#_Eintrag_entfernen" style="position:absolute;margin-left:-30.6pt;margin-top:543.2pt;width:115.75pt;height:21.3pt;z-index:251664384;visibility:visible;mso-wrap-style:square;mso-width-percent:0;mso-height-percent:0;mso-wrap-distance-left:9pt;mso-wrap-distance-top:3.6pt;mso-wrap-distance-right:9pt;mso-wrap-distance-bottom:3.6pt;mso-position-horizontal:absolute;mso-position-horizontal-relative:text;mso-position-vertical:absolute;mso-position-vertical-relative:text;mso-width-percent:0;mso-height-percent:0;mso-width-relative:margin;mso-height-relative:margin;v-text-anchor:top" o:gfxdata="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" o:button="t" stroked="f">
                 <v:fill o:detectmouseclick="t"/>
                 <v:textbox>
                   <w:txbxContent>
@@ -1718,16 +1869,16 @@
               <wp:anchor distT="45720" distB="45720" distL="114300" distR="114300" simplePos="0" relativeHeight="251665408" behindDoc="0" locked="0" layoutInCell="1" allowOverlap="1" wp14:anchorId="1A39DC3B" wp14:editId="38C27A22">
                 <wp:simplePos x="0" y="0"/>
                 <wp:positionH relativeFrom="column">
-                  <wp:posOffset>1236345</wp:posOffset>
+                  <wp:posOffset>1221105</wp:posOffset>
                 </wp:positionH>
                 <wp:positionV relativeFrom="paragraph">
-                  <wp:posOffset>6598920</wp:posOffset>
+                  <wp:posOffset>6898640</wp:posOffset>
                 </wp:positionV>
                 <wp:extent cx="1301750" cy="489585"/>
                 <wp:effectExtent l="0" t="0" r="0" b="5715"/>
                 <wp:wrapTopAndBottom/>
                 <wp:docPr id="12" name="Textfeld 2">
-                  <a:hlinkClick xmlns:a="http://schemas.openxmlformats.org/drawingml/2006/main" r:id="rId9"/>
+                  <a:hlinkClick xmlns:a="http://schemas.openxmlformats.org/drawingml/2006/main" r:id="rId11"/>
                 </wp:docPr>
                 <wp:cNvGraphicFramePr>
                   <a:graphicFrameLocks xmlns:a="http://schemas.openxmlformats.org/drawingml/2006/main"/>
@@ -1783,13 +1934,9 @@
               </wp:anchor>
             </w:drawing>
           </mc:Choice>
-          <mc:Fallback xmlns:w16se="http://schemas.microsoft.com/office/word/2015/wordml/symex" xmlns:w16cid="http://schemas.microsoft.com/office/word/2016/wordml/cid" xmlns:am3d="http://schemas.microsoft.com/office/drawing/2017/model3d" xmlns:aink="http://schemas.microsoft.com/office/drawing/2016/ink" xmlns:cx8="http://schemas.microsoft.com/office/drawing/2016/5/14/chartex" xmlns:cx7="http://schemas.microsoft.com/office/drawing/2016/5/13/chartex" xmlns:cx6="http://schemas.microsoft.com/office/drawing/2016/5/12/chartex" xmlns:cx5="http://schemas.microsoft.com/office/drawing/2016/5/11/chartex" xmlns:cx4="http://schemas.microsoft.com/office/drawing/2016/5/10/chartex" xmlns:cx3="http://schemas.microsoft.com/office/drawing/2016/5/9/chartex" xmlns:cx2="http://schemas.microsoft.com/office/drawing/2015/10/21/chartex" xmlns:cx1="http://schemas.microsoft.com/office/drawing/2015/9/8/chartex" xmlns:cx="http://schemas.microsoft.com/office/drawing/2014/chartex">
+          <mc:Fallback>
             <w:pict>
-              <v:shapetype w14:anchorId="1A39DC3B" id="_x0000_t202" coordsize="21600,21600" o:spt="202" path="m,l,21600r21600,l21600,xe">
-                <v:stroke joinstyle="miter"/>
-                <v:path gradientshapeok="t" o:connecttype="rect"/>
-              </v:shapetype>
-              <v:shape id="_x0000_s1027" type="#_x0000_t202" href="#_Eintrag_übersetzten" style="position:absolute;margin-left:97.35pt;margin-top:519.6pt;width:102.5pt;height:38.55pt;z-index:251665408;visibility:visible;mso-wrap-style:square;mso-width-percent:0;mso-height-percent:0;mso-wrap-distance-left:9pt;mso-wrap-distance-top:3.6pt;mso-wrap-distance-right:9pt;mso-wrap-distance-bottom:3.6pt;mso-position-horizontal:absolute;mso-position-horizontal-relative:text;mso-position-vertical:absolute;mso-position-vertical-relative:text;mso-width-percent:0;mso-height-percent:0;mso-width-relative:margin;mso-height-relative:margin;v-text-anchor:top" o:gfxdata="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" o:button="t" stroked="f">
+              <v:shape w14:anchorId="1A39DC3B" id="_x0000_s1027" type="#_x0000_t202" href="#_Eintrag_übersetzten" style="position:absolute;margin-left:96.15pt;margin-top:543.2pt;width:102.5pt;height:38.55pt;z-index:251665408;visibility:visible;mso-wrap-style:square;mso-width-percent:0;mso-height-percent:0;mso-wrap-distance-left:9pt;mso-wrap-distance-top:3.6pt;mso-wrap-distance-right:9pt;mso-wrap-distance-bottom:3.6pt;mso-position-horizontal:absolute;mso-position-horizontal-relative:text;mso-position-vertical:absolute;mso-position-vertical-relative:text;mso-width-percent:0;mso-height-percent:0;mso-width-relative:margin;mso-height-relative:margin;v-text-anchor:top" o:gfxdata="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" o:button="t" stroked="f">
                 <v:fill o:detectmouseclick="t"/>
                 <v:textbox>
                   <w:txbxContent>
@@ -1820,16 +1967,16 @@
               <wp:anchor distT="45720" distB="45720" distL="114300" distR="114300" simplePos="0" relativeHeight="251666432" behindDoc="0" locked="0" layoutInCell="1" allowOverlap="1" wp14:anchorId="42F8B81D" wp14:editId="5ABC0EDE">
                 <wp:simplePos x="0" y="0"/>
                 <wp:positionH relativeFrom="margin">
-                  <wp:posOffset>4316095</wp:posOffset>
+                  <wp:posOffset>4300855</wp:posOffset>
                 </wp:positionH>
                 <wp:positionV relativeFrom="paragraph">
-                  <wp:posOffset>6635750</wp:posOffset>
+                  <wp:posOffset>6935470</wp:posOffset>
                 </wp:positionV>
                 <wp:extent cx="1206500" cy="497205"/>
                 <wp:effectExtent l="0" t="0" r="0" b="0"/>
                 <wp:wrapTopAndBottom/>
                 <wp:docPr id="13" name="Textfeld 2">
-                  <a:hlinkClick xmlns:a="http://schemas.openxmlformats.org/drawingml/2006/main" r:id="rId10"/>
+                  <a:hlinkClick xmlns:a="http://schemas.openxmlformats.org/drawingml/2006/main" r:id="rId12"/>
                 </wp:docPr>
                 <wp:cNvGraphicFramePr>
                   <a:graphicFrameLocks xmlns:a="http://schemas.openxmlformats.org/drawingml/2006/main"/>
@@ -1885,9 +2032,9 @@
               </wp:anchor>
             </w:drawing>
           </mc:Choice>
-          <mc:Fallback xmlns:w16se="http://schemas.microsoft.com/office/word/2015/wordml/symex" xmlns:w16cid="http://schemas.microsoft.com/office/word/2016/wordml/cid" xmlns:am3d="http://schemas.microsoft.com/office/drawing/2017/model3d" xmlns:aink="http://schemas.microsoft.com/office/drawing/2016/ink" xmlns:cx8="http://schemas.microsoft.com/office/drawing/2016/5/14/chartex" xmlns:cx7="http://schemas.microsoft.com/office/drawing/2016/5/13/chartex" xmlns:cx6="http://schemas.microsoft.com/office/drawing/2016/5/12/chartex" xmlns:cx5="http://schemas.microsoft.com/office/drawing/2016/5/11/chartex" xmlns:cx4="http://schemas.microsoft.com/office/drawing/2016/5/10/chartex" xmlns:cx3="http://schemas.microsoft.com/office/drawing/2016/5/9/chartex" xmlns:cx2="http://schemas.microsoft.com/office/drawing/2015/10/21/chartex" xmlns:cx1="http://schemas.microsoft.com/office/drawing/2015/9/8/chartex" xmlns:cx="http://schemas.microsoft.com/office/drawing/2014/chartex">
+          <mc:Fallback>
             <w:pict>
-              <v:shape w14:anchorId="42F8B81D" id="_x0000_s1028" type="#_x0000_t202" href="#_Eintrag_anlegen" style="position:absolute;margin-left:339.85pt;margin-top:522.5pt;width:95pt;height:39.15pt;z-index:251666432;visibility:visible;mso-wrap-style:square;mso-width-percent:0;mso-height-percent:0;mso-wrap-distance-left:9pt;mso-wrap-distance-top:3.6pt;mso-wrap-distance-right:9pt;mso-wrap-distance-bottom:3.6pt;mso-position-horizontal:absolute;mso-position-horizontal-relative:margin;mso-position-vertical:absolute;mso-position-vertical-relative:text;mso-width-percent:0;mso-height-percent:0;mso-width-relative:margin;mso-height-relative:margin;v-text-anchor:top" o:gfxdata="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" o:button="t" stroked="f">
+              <v:shape w14:anchorId="42F8B81D" id="_x0000_s1028" type="#_x0000_t202" href="#_Eintrag_anlegen" style="position:absolute;margin-left:338.65pt;margin-top:546.1pt;width:95pt;height:39.15pt;z-index:251666432;visibility:visible;mso-wrap-style:square;mso-width-percent:0;mso-height-percent:0;mso-wrap-distance-left:9pt;mso-wrap-distance-top:3.6pt;mso-wrap-distance-right:9pt;mso-wrap-distance-bottom:3.6pt;mso-position-horizontal:absolute;mso-position-horizontal-relative:margin;mso-position-vertical:absolute;mso-position-vertical-relative:text;mso-width-percent:0;mso-height-percent:0;mso-width-relative:margin;mso-height-relative:margin;v-text-anchor:top" o:gfxdata="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" o:button="t" stroked="f">
                 <v:fill o:detectmouseclick="t"/>
                 <v:textbox>
                   <w:txbxContent>
@@ -1907,8 +2054,6 @@
           </mc:Fallback>
         </mc:AlternateContent>
       </w:r>
-    </w:p>
-    <w:p>
       <w:r>
         <w:rPr>
           <w:noProof/>
@@ -1920,12 +2065,12 @@
               <wp:anchor distT="0" distB="0" distL="114300" distR="114300" simplePos="0" relativeHeight="251669504" behindDoc="0" locked="0" layoutInCell="1" allowOverlap="1" wp14:anchorId="609A6993" wp14:editId="1ED1123C">
                 <wp:simplePos x="0" y="0"/>
                 <wp:positionH relativeFrom="column">
-                  <wp:posOffset>4901159</wp:posOffset>
+                  <wp:posOffset>4885690</wp:posOffset>
                 </wp:positionH>
                 <wp:positionV relativeFrom="paragraph">
-                  <wp:posOffset>5746495</wp:posOffset>
+                  <wp:posOffset>6330950</wp:posOffset>
                 </wp:positionV>
-                <wp:extent cx="107594" cy="702259"/>
+                <wp:extent cx="107315" cy="701675"/>
                 <wp:effectExtent l="57150" t="0" r="26035" b="60325"/>
                 <wp:wrapNone/>
                 <wp:docPr id="17" name="Gerade Verbindung mit Pfeil 17"/>
@@ -1937,7 +2082,7 @@
                       <wps:spPr>
                         <a:xfrm flipH="1">
                           <a:off x="0" y="0"/>
-                          <a:ext cx="107594" cy="702259"/>
+                          <a:ext cx="107315" cy="701675"/>
                         </a:xfrm>
                         <a:prstGeom prst="straightConnector1">
                           <a:avLst/>
@@ -1973,9 +2118,9 @@
               </wp:anchor>
             </w:drawing>
           </mc:Choice>
-          <mc:Fallback xmlns:w16se="http://schemas.microsoft.com/office/word/2015/wordml/symex" xmlns:w16cid="http://schemas.microsoft.com/office/word/2016/wordml/cid" xmlns:am3d="http://schemas.microsoft.com/office/drawing/2017/model3d" xmlns:aink="http://schemas.microsoft.com/office/drawing/2016/ink" xmlns:cx8="http://schemas.microsoft.com/office/drawing/2016/5/14/chartex" xmlns:cx7="http://schemas.microsoft.com/office/drawing/2016/5/13/chartex" xmlns:cx6="http://schemas.microsoft.com/office/drawing/2016/5/12/chartex" xmlns:cx5="http://schemas.microsoft.com/office/drawing/2016/5/11/chartex" xmlns:cx4="http://schemas.microsoft.com/office/drawing/2016/5/10/chartex" xmlns:cx3="http://schemas.microsoft.com/office/drawing/2016/5/9/chartex" xmlns:cx2="http://schemas.microsoft.com/office/drawing/2015/10/21/chartex" xmlns:cx1="http://schemas.microsoft.com/office/drawing/2015/9/8/chartex" xmlns:cx="http://schemas.microsoft.com/office/drawing/2014/chartex">
+          <mc:Fallback>
             <w:pict>
-              <v:shape w14:anchorId="51366EFF" id="Gerade Verbindung mit Pfeil 17" o:spid="_x0000_s1026" type="#_x0000_t32" style="position:absolute;margin-left:385.9pt;margin-top:452.5pt;width:8.45pt;height:55.3pt;flip:x;z-index:251669504;visibility:visible;mso-wrap-style:square;mso-width-percent:0;mso-height-percent:0;mso-wrap-distance-left:9pt;mso-wrap-distance-top:0;mso-wrap-distance-right:9pt;mso-wrap-distance-bottom:0;mso-position-horizontal:absolute;mso-position-horizontal-relative:text;mso-position-vertical:absolute;mso-position-vertical-relative:text;mso-width-percent:0;mso-height-percent:0;mso-width-relative:margin;mso-height-relative:margin" o:gfxdata="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" strokecolor="#ed7d31 [3205]" strokeweight="1.5pt">
+              <v:shape w14:anchorId="0B4CE9AA" id="Gerade Verbindung mit Pfeil 17" o:spid="_x0000_s1026" type="#_x0000_t32" style="position:absolute;margin-left:384.7pt;margin-top:498.5pt;width:8.45pt;height:55.25pt;flip:x;z-index:251669504;visibility:visible;mso-wrap-style:square;mso-width-percent:0;mso-height-percent:0;mso-wrap-distance-left:9pt;mso-wrap-distance-top:0;mso-wrap-distance-right:9pt;mso-wrap-distance-bottom:0;mso-position-horizontal:absolute;mso-position-horizontal-relative:text;mso-position-vertical:absolute;mso-position-vertical-relative:text;mso-width-percent:0;mso-height-percent:0;mso-width-relative:margin;mso-height-relative:margin" o:gfxdata="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" strokecolor="#ed7d31 [3205]" strokeweight="1.5pt">
                 <v:stroke endarrow="block" joinstyle="miter"/>
               </v:shape>
             </w:pict>
@@ -1993,10 +2138,10 @@
               <wp:anchor distT="0" distB="0" distL="114300" distR="114300" simplePos="0" relativeHeight="251667456" behindDoc="0" locked="0" layoutInCell="1" allowOverlap="1" wp14:anchorId="5D4263B0" wp14:editId="56F73BB7">
                 <wp:simplePos x="0" y="0"/>
                 <wp:positionH relativeFrom="column">
-                  <wp:posOffset>336220</wp:posOffset>
+                  <wp:posOffset>320675</wp:posOffset>
                 </wp:positionH>
                 <wp:positionV relativeFrom="paragraph">
-                  <wp:posOffset>5677535</wp:posOffset>
+                  <wp:posOffset>6262370</wp:posOffset>
                 </wp:positionV>
                 <wp:extent cx="350520" cy="642620"/>
                 <wp:effectExtent l="38100" t="0" r="30480" b="62230"/>
@@ -2046,9 +2191,9 @@
               </wp:anchor>
             </w:drawing>
           </mc:Choice>
-          <mc:Fallback xmlns:w16se="http://schemas.microsoft.com/office/word/2015/wordml/symex" xmlns:w16cid="http://schemas.microsoft.com/office/word/2016/wordml/cid" xmlns:am3d="http://schemas.microsoft.com/office/drawing/2017/model3d" xmlns:aink="http://schemas.microsoft.com/office/drawing/2016/ink" xmlns:cx8="http://schemas.microsoft.com/office/drawing/2016/5/14/chartex" xmlns:cx7="http://schemas.microsoft.com/office/drawing/2016/5/13/chartex" xmlns:cx6="http://schemas.microsoft.com/office/drawing/2016/5/12/chartex" xmlns:cx5="http://schemas.microsoft.com/office/drawing/2016/5/11/chartex" xmlns:cx4="http://schemas.microsoft.com/office/drawing/2016/5/10/chartex" xmlns:cx3="http://schemas.microsoft.com/office/drawing/2016/5/9/chartex" xmlns:cx2="http://schemas.microsoft.com/office/drawing/2015/10/21/chartex" xmlns:cx1="http://schemas.microsoft.com/office/drawing/2015/9/8/chartex" xmlns:cx="http://schemas.microsoft.com/office/drawing/2014/chartex">
+          <mc:Fallback>
             <w:pict>
-              <v:shape w14:anchorId="52BD52B3" id="Gerade Verbindung mit Pfeil 14" o:spid="_x0000_s1026" type="#_x0000_t32" style="position:absolute;margin-left:26.45pt;margin-top:447.05pt;width:27.6pt;height:50.6pt;flip:x;z-index:251667456;visibility:visible;mso-wrap-style:square;mso-width-percent:0;mso-height-percent:0;mso-wrap-distance-left:9pt;mso-wrap-distance-top:0;mso-wrap-distance-right:9pt;mso-wrap-distance-bottom:0;mso-position-horizontal:absolute;mso-position-horizontal-relative:text;mso-position-vertical:absolute;mso-position-vertical-relative:text;mso-width-percent:0;mso-height-percent:0;mso-width-relative:margin;mso-height-relative:margin" o:gfxdata="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" strokecolor="#ed7d31 [3205]" strokeweight="1.5pt">
+              <v:shape w14:anchorId="5F413CD9" id="Gerade Verbindung mit Pfeil 14" o:spid="_x0000_s1026" type="#_x0000_t32" style="position:absolute;margin-left:25.25pt;margin-top:493.1pt;width:27.6pt;height:50.6pt;flip:x;z-index:251667456;visibility:visible;mso-wrap-style:square;mso-width-percent:0;mso-height-percent:0;mso-wrap-distance-left:9pt;mso-wrap-distance-top:0;mso-wrap-distance-right:9pt;mso-wrap-distance-bottom:0;mso-position-horizontal:absolute;mso-position-horizontal-relative:text;mso-position-vertical:absolute;mso-position-vertical-relative:text;mso-width-percent:0;mso-height-percent:0;mso-width-relative:margin;mso-height-relative:margin" o:gfxdata="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" strokecolor="#ed7d31 [3205]" strokeweight="1.5pt">
                 <v:stroke endarrow="block" joinstyle="miter"/>
               </v:shape>
             </w:pict>
@@ -2066,10 +2211,10 @@
               <wp:anchor distT="0" distB="0" distL="114300" distR="114300" simplePos="0" relativeHeight="251668480" behindDoc="0" locked="0" layoutInCell="1" allowOverlap="1" wp14:anchorId="488E2828" wp14:editId="10A76518">
                 <wp:simplePos x="0" y="0"/>
                 <wp:positionH relativeFrom="column">
-                  <wp:posOffset>921385</wp:posOffset>
+                  <wp:posOffset>906145</wp:posOffset>
                 </wp:positionH>
                 <wp:positionV relativeFrom="paragraph">
-                  <wp:posOffset>5697753</wp:posOffset>
+                  <wp:posOffset>6282055</wp:posOffset>
                 </wp:positionV>
                 <wp:extent cx="957580" cy="643255"/>
                 <wp:effectExtent l="0" t="0" r="52070" b="61595"/>
@@ -2119,17 +2264,80 @@
               </wp:anchor>
             </w:drawing>
           </mc:Choice>
-          <mc:Fallback xmlns:w16se="http://schemas.microsoft.com/office/word/2015/wordml/symex" xmlns:w16cid="http://schemas.microsoft.com/office/word/2016/wordml/cid" xmlns:am3d="http://schemas.microsoft.com/office/drawing/2017/model3d" xmlns:aink="http://schemas.microsoft.com/office/drawing/2016/ink" xmlns:cx8="http://schemas.microsoft.com/office/drawing/2016/5/14/chartex" xmlns:cx7="http://schemas.microsoft.com/office/drawing/2016/5/13/chartex" xmlns:cx6="http://schemas.microsoft.com/office/drawing/2016/5/12/chartex" xmlns:cx5="http://schemas.microsoft.com/office/drawing/2016/5/11/chartex" xmlns:cx4="http://schemas.microsoft.com/office/drawing/2016/5/10/chartex" xmlns:cx3="http://schemas.microsoft.com/office/drawing/2016/5/9/chartex" xmlns:cx2="http://schemas.microsoft.com/office/drawing/2015/10/21/chartex" xmlns:cx1="http://schemas.microsoft.com/office/drawing/2015/9/8/chartex" xmlns:cx="http://schemas.microsoft.com/office/drawing/2014/chartex">
+          <mc:Fallback>
             <w:pict>
-              <v:shape w14:anchorId="1546A2D4" id="Gerade Verbindung mit Pfeil 15" o:spid="_x0000_s1026" type="#_x0000_t32" style="position:absolute;margin-left:72.55pt;margin-top:448.65pt;width:75.4pt;height:50.65pt;z-index:251668480;visibility:visible;mso-wrap-style:square;mso-width-percent:0;mso-height-percent:0;mso-wrap-distance-left:9pt;mso-wrap-distance-top:0;mso-wrap-distance-right:9pt;mso-wrap-distance-bottom:0;mso-position-horizontal:absolute;mso-position-horizontal-relative:text;mso-position-vertical:absolute;mso-position-vertical-relative:text;mso-width-percent:0;mso-height-percent:0;mso-width-relative:margin;mso-height-relative:margin" o:gfxdata="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" strokecolor="#ed7d31 [3205]" strokeweight="1.5pt">
+              <v:shape w14:anchorId="77A83DA5" id="Gerade Verbindung mit Pfeil 15" o:spid="_x0000_s1026" type="#_x0000_t32" style="position:absolute;margin-left:71.35pt;margin-top:494.65pt;width:75.4pt;height:50.65pt;z-index:251668480;visibility:visible;mso-wrap-style:square;mso-width-percent:0;mso-height-percent:0;mso-wrap-distance-left:9pt;mso-wrap-distance-top:0;mso-wrap-distance-right:9pt;mso-wrap-distance-bottom:0;mso-position-horizontal:absolute;mso-position-horizontal-relative:text;mso-position-vertical:absolute;mso-position-vertical-relative:text;mso-width-percent:0;mso-height-percent:0;mso-width-relative:margin;mso-height-relative:margin" o:gfxdata="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" strokecolor="#ed7d31 [3205]" strokeweight="1.5pt">
                 <v:stroke endarrow="block" joinstyle="miter"/>
               </v:shape>
             </w:pict>
           </mc:Fallback>
         </mc:AlternateContent>
       </w:r>
+      <w:r>
+        <w:rPr>
+          <w:noProof/>
+          <w:lang w:eastAsia="de-DE"/>
+        </w:rPr>
+        <w:drawing>
+          <wp:anchor distT="0" distB="0" distL="114300" distR="114300" simplePos="0" relativeHeight="251670528" behindDoc="0" locked="0" layoutInCell="1" allowOverlap="1">
+            <wp:simplePos x="0" y="0"/>
+            <wp:positionH relativeFrom="column">
+              <wp:posOffset>36576</wp:posOffset>
+            </wp:positionH>
+            <wp:positionV relativeFrom="paragraph">
+              <wp:posOffset>238506</wp:posOffset>
+            </wp:positionV>
+            <wp:extent cx="1828800" cy="2377440"/>
+            <wp:effectExtent l="0" t="0" r="0" b="3810"/>
+            <wp:wrapTopAndBottom/>
+            <wp:docPr id="3" name="Grafik 3"/>
+            <wp:cNvGraphicFramePr>
+              <a:graphicFrameLocks xmlns:a="http://schemas.openxmlformats.org/drawingml/2006/main" noChangeAspect="1"/>
+            </wp:cNvGraphicFramePr>
+            <a:graphic xmlns:a="http://schemas.openxmlformats.org/drawingml/2006/main">
+              <a:graphicData uri="http://schemas.openxmlformats.org/drawingml/2006/picture">
+                <pic:pic xmlns:pic="http://schemas.openxmlformats.org/drawingml/2006/picture">
+                  <pic:nvPicPr>
+                    <pic:cNvPr id="0" name="Picture 1"/>
+                    <pic:cNvPicPr>
+                      <a:picLocks noChangeAspect="1" noChangeArrowheads="1"/>
+                    </pic:cNvPicPr>
+                  </pic:nvPicPr>
+                  <pic:blipFill>
+                    <a:blip r:embed="rId13">
+                      <a:extLst>
+                        <a:ext uri="{28A0092B-C50C-407E-A947-70E740481C1C}">
+                          <a14:useLocalDpi xmlns:a14="http://schemas.microsoft.com/office/drawing/2010/main" val="0"/>
+                        </a:ext>
+                      </a:extLst>
+                    </a:blip>
+                    <a:srcRect/>
+                    <a:stretch>
+                      <a:fillRect/>
+                    </a:stretch>
+                  </pic:blipFill>
+                  <pic:spPr bwMode="auto">
+                    <a:xfrm>
+                      <a:off x="0" y="0"/>
+                      <a:ext cx="1828800" cy="2377440"/>
+                    </a:xfrm>
+                    <a:prstGeom prst="rect">
+                      <a:avLst/>
+                    </a:prstGeom>
+                    <a:noFill/>
+                    <a:ln>
+                      <a:noFill/>
+                    </a:ln>
+                  </pic:spPr>
+                </pic:pic>
+              </a:graphicData>
+            </a:graphic>
+          </wp:anchor>
+        </w:drawing>
+      </w:r>
     </w:p>
     <w:p/>
+    <w:p/>
     <w:p>
       <w:pPr>
         <w:pStyle w:val="berschrift2"/>
@@ -2140,7 +2348,7 @@
       <w:pPr>
         <w:pStyle w:val="berschrift1"/>
       </w:pPr>
-      <w:bookmarkStart w:id="2" w:name="_Toc511222393"/>
+      <w:bookmarkStart w:id="2" w:name="_Toc511639194"/>
       <w:r>
         <w:lastRenderedPageBreak/>
         <w:t>Menüfunktionen</w:t>
@@ -2151,7 +2359,7 @@
       <w:pPr>
         <w:pStyle w:val="berschrift2"/>
       </w:pPr>
-      <w:bookmarkStart w:id="3" w:name="_Toc511222394"/>
+      <w:bookmarkStart w:id="3" w:name="_Toc511639195"/>
       <w:r>
         <w:t>Datei</w:t>
       </w:r>
@@ -2161,7 +2369,7 @@
       <w:pPr>
         <w:pStyle w:val="berschrift3"/>
       </w:pPr>
-      <w:bookmarkStart w:id="4" w:name="_Toc511222395"/>
+      <w:bookmarkStart w:id="4" w:name="_Toc511639196"/>
       <w:r>
         <w:t>Öffnen</w:t>
       </w:r>
@@ -2175,48 +2383,32 @@
         <w:t>m</w:t>
       </w:r>
       <w:r>
-        <w:t>ehrere Dateien. Es können nur .</w:t>
-      </w:r>
-      <w:proofErr w:type="spellStart"/>
-      <w:r>
-        <w:t>xaml</w:t>
-      </w:r>
-      <w:proofErr w:type="spellEnd"/>
-      <w:r>
-        <w:t>-Dateien geöffnet werden. Bei den Dateien muss es sich um WPF-</w:t>
-      </w:r>
-      <w:proofErr w:type="spellStart"/>
-      <w:r>
-        <w:t>Ressource</w:t>
+        <w:t>ehrere Dateien. Es können nur .xaml-Dateien geöffnet werden. Bei den Dateien muss es sich um WPF-Ressource</w:t>
+      </w:r>
+      <w:r>
+        <w:t xml:space="preserve">Dictionaries </w:t>
+      </w:r>
+      <w:r>
+        <w:t>handeln. Alle nicht String Daten, wie z.B. Styles oder Merged</w:t>
       </w:r>
       <w:r>
         <w:t>Dictionaries</w:t>
       </w:r>
-      <w:proofErr w:type="spellEnd"/>
-      <w:r>
-        <w:t xml:space="preserve"> </w:t>
-      </w:r>
-      <w:r>
-        <w:t xml:space="preserve">handeln. Alle nicht String Daten, wie z.B. Styles oder </w:t>
-      </w:r>
-      <w:proofErr w:type="spellStart"/>
-      <w:r>
-        <w:t>Merged</w:t>
-      </w:r>
-      <w:r>
-        <w:t>Dictionaries</w:t>
-      </w:r>
-      <w:proofErr w:type="spellEnd"/>
       <w:r>
         <w:t xml:space="preserve">, werden zwischengespeichert und während des </w:t>
       </w:r>
       <w:hyperlink w:anchor="_Speichern" w:history="1">
-        <w:proofErr w:type="spellStart"/>
         <w:r>
           <w:rPr>
             <w:rStyle w:val="Hyperlink"/>
           </w:rPr>
-          <w:t>speichern</w:t>
+          <w:t>S</w:t>
+        </w:r>
+        <w:r>
+          <w:rPr>
+            <w:rStyle w:val="Hyperlink"/>
+          </w:rPr>
+          <w:t>peichern</w:t>
         </w:r>
       </w:hyperlink>
       <w:r>
@@ -2225,7 +2417,6 @@
         </w:rPr>
         <w:t>s</w:t>
       </w:r>
-      <w:proofErr w:type="spellEnd"/>
       <w:r>
         <w:t xml:space="preserve"> wieder in die Dateien geschrieben.</w:t>
       </w:r>
@@ -2249,7 +2440,7 @@
         <w:pStyle w:val="berschrift3"/>
       </w:pPr>
       <w:bookmarkStart w:id="5" w:name="_Speichern"/>
-      <w:bookmarkStart w:id="6" w:name="_Toc511222396"/>
+      <w:bookmarkStart w:id="6" w:name="_Toc511639197"/>
       <w:bookmarkEnd w:id="5"/>
       <w:r>
         <w:t>Speichern</w:t>
@@ -2258,16 +2449,11 @@
     </w:p>
     <w:p>
       <w:r>
-        <w:t xml:space="preserve">Speichert alle offenen Dateien. Alle Zusatzdaten, wie z.B. Styles oder </w:t>
-      </w:r>
-      <w:proofErr w:type="spellStart"/>
-      <w:r>
-        <w:t>Merged</w:t>
+        <w:t>Speichert alle offenen Dateien. Alle Zusatzdaten, wie z.B. Styles oder Merged</w:t>
       </w:r>
       <w:r>
         <w:t>Dictionaries</w:t>
       </w:r>
-      <w:proofErr w:type="spellEnd"/>
       <w:r>
         <w:t>, werden wieder mit in diese Datei geschrieben.</w:t>
       </w:r>
@@ -2293,15 +2479,52 @@
       <w:pPr>
         <w:pStyle w:val="berschrift3"/>
       </w:pPr>
-      <w:bookmarkStart w:id="7" w:name="_Toc511222397"/>
+      <w:bookmarkStart w:id="7" w:name="_Neu"/>
+      <w:bookmarkStart w:id="8" w:name="_Toc511639198"/>
+      <w:bookmarkEnd w:id="7"/>
+      <w:r>
+        <w:t>Neu</w:t>
+      </w:r>
+      <w:bookmarkEnd w:id="8"/>
+    </w:p>
+    <w:p>
+      <w:r>
+        <w:t>Legt eine neue Sprache an.</w:t>
+      </w:r>
+    </w:p>
+    <w:p>
+      <w:r>
+        <w:t xml:space="preserve">Die Funktion kann auch über die Tastenkombination </w:t>
+      </w:r>
+      <w:r>
+        <w:rPr>
+          <w:i/>
+        </w:rPr>
+        <w:t>STRG+N</w:t>
+      </w:r>
+      <w:r>
+        <w:t xml:space="preserve"> aufgerufen werden.</w:t>
+      </w:r>
+    </w:p>
+    <w:p>
+      <w:pPr>
+        <w:pStyle w:val="berschrift3"/>
+      </w:pPr>
+      <w:bookmarkStart w:id="9" w:name="_Toc511639199"/>
       <w:r>
         <w:t>Suche</w:t>
       </w:r>
-      <w:bookmarkEnd w:id="7"/>
-    </w:p>
-    <w:p>
-      <w:r>
-        <w:t xml:space="preserve">Diese Funktion erlaub das schnelle suchen nach Einträgen. </w:t>
+      <w:bookmarkEnd w:id="9"/>
+    </w:p>
+    <w:p>
+      <w:r>
+        <w:t>Diese Funktion erlaub</w:t>
+      </w:r>
+      <w:r>
+        <w:t>t das schnelle S</w:t>
+      </w:r>
+      <w:r>
+        <w:t xml:space="preserve">uchen nach Einträgen. </w:t>
       </w:r>
     </w:p>
     <w:p>
@@ -2326,7 +2549,7 @@
                     <pic:cNvPicPr/>
                   </pic:nvPicPr>
                   <pic:blipFill>
-                    <a:blip r:embed="rId11"/>
+                    <a:blip r:embed="rId14"/>
                     <a:stretch>
                       <a:fillRect/>
                     </a:stretch>
@@ -2380,7 +2603,7 @@
                     <pic:cNvPicPr/>
                   </pic:nvPicPr>
                   <pic:blipFill>
-                    <a:blip r:embed="rId12"/>
+                    <a:blip r:embed="rId15"/>
                     <a:stretch>
                       <a:fillRect/>
                     </a:stretch>
@@ -2419,11 +2642,11 @@
       <w:pPr>
         <w:pStyle w:val="berschrift3"/>
       </w:pPr>
-      <w:bookmarkStart w:id="8" w:name="_Toc511222398"/>
+      <w:bookmarkStart w:id="10" w:name="_Toc511639200"/>
       <w:r>
         <w:t>Inhalt löschen</w:t>
       </w:r>
-      <w:bookmarkEnd w:id="8"/>
+      <w:bookmarkEnd w:id="10"/>
     </w:p>
     <w:p>
       <w:r>
@@ -2446,11 +2669,11 @@
       <w:pPr>
         <w:pStyle w:val="berschrift3"/>
       </w:pPr>
-      <w:bookmarkStart w:id="9" w:name="_Toc511222399"/>
+      <w:bookmarkStart w:id="11" w:name="_Toc511639201"/>
       <w:r>
         <w:t>Beenden</w:t>
       </w:r>
-      <w:bookmarkEnd w:id="9"/>
+      <w:bookmarkEnd w:id="11"/>
     </w:p>
     <w:p>
       <w:r>
@@ -2470,36 +2693,44 @@
       <w:pPr>
         <w:pStyle w:val="berschrift2"/>
       </w:pPr>
-      <w:bookmarkStart w:id="10" w:name="_Toc511222400"/>
+      <w:bookmarkStart w:id="12" w:name="_Toc511639202"/>
       <w:r>
         <w:t>Sprache</w:t>
       </w:r>
-      <w:bookmarkEnd w:id="10"/>
+      <w:bookmarkEnd w:id="12"/>
     </w:p>
     <w:p>
       <w:pPr>
         <w:pStyle w:val="berschrift3"/>
       </w:pPr>
-      <w:bookmarkStart w:id="11" w:name="_Toc511222401"/>
+      <w:bookmarkStart w:id="13" w:name="_Toc511639203"/>
       <w:r>
         <w:t>Sprache anlegen</w:t>
       </w:r>
-      <w:bookmarkEnd w:id="11"/>
-    </w:p>
-    <w:p>
-      <w:r>
-        <w:t>Legt eine neue Sprache an.</w:t>
-      </w:r>
+      <w:bookmarkEnd w:id="13"/>
+    </w:p>
+    <w:p>
+      <w:r>
+        <w:t xml:space="preserve">Siehe </w:t>
+      </w:r>
+      <w:hyperlink w:anchor="_Neu" w:history="1">
+        <w:r>
+          <w:rPr>
+            <w:rStyle w:val="Hyperlink"/>
+          </w:rPr>
+          <w:t>Menüfunktionen-&gt;Datei-&gt;Neu</w:t>
+        </w:r>
+      </w:hyperlink>
     </w:p>
     <w:p>
       <w:pPr>
         <w:pStyle w:val="berschrift3"/>
       </w:pPr>
-      <w:bookmarkStart w:id="12" w:name="_Toc511222402"/>
+      <w:bookmarkStart w:id="14" w:name="_Toc511639204"/>
       <w:r>
         <w:t>Sprache löschen</w:t>
       </w:r>
-      <w:bookmarkEnd w:id="12"/>
+      <w:bookmarkEnd w:id="14"/>
     </w:p>
     <w:p>
       <w:r>
@@ -2510,13 +2741,13 @@
       <w:pPr>
         <w:pStyle w:val="berschrift3"/>
       </w:pPr>
-      <w:bookmarkStart w:id="13" w:name="_Sprache_übersetzten"/>
-      <w:bookmarkStart w:id="14" w:name="_Toc511222403"/>
-      <w:bookmarkEnd w:id="13"/>
+      <w:bookmarkStart w:id="15" w:name="_Sprache_übersetzten"/>
+      <w:bookmarkStart w:id="16" w:name="_Toc511639205"/>
+      <w:bookmarkEnd w:id="15"/>
       <w:r>
         <w:t>Sprache übersetzten</w:t>
       </w:r>
-      <w:bookmarkEnd w:id="14"/>
+      <w:bookmarkEnd w:id="16"/>
     </w:p>
     <w:p>
       <w:r>
@@ -2545,7 +2776,7 @@
                     <pic:cNvPicPr/>
                   </pic:nvPicPr>
                   <pic:blipFill>
-                    <a:blip r:embed="rId13"/>
+                    <a:blip r:embed="rId16"/>
                     <a:stretch>
                       <a:fillRect/>
                     </a:stretch>
@@ -2583,24 +2814,24 @@
       <w:pPr>
         <w:pStyle w:val="berschrift1"/>
       </w:pPr>
-      <w:bookmarkStart w:id="15" w:name="_Toc511222404"/>
+      <w:bookmarkStart w:id="17" w:name="_Toc511639206"/>
       <w:r>
         <w:lastRenderedPageBreak/>
         <w:t>Funktionen auf der Oberfläche</w:t>
       </w:r>
-      <w:bookmarkEnd w:id="15"/>
+      <w:bookmarkEnd w:id="17"/>
     </w:p>
     <w:p>
       <w:pPr>
         <w:pStyle w:val="berschrift3"/>
       </w:pPr>
-      <w:bookmarkStart w:id="16" w:name="_Eintrag_anlegen"/>
-      <w:bookmarkStart w:id="17" w:name="_Toc511222405"/>
-      <w:bookmarkEnd w:id="16"/>
+      <w:bookmarkStart w:id="18" w:name="_Eintrag_anlegen"/>
+      <w:bookmarkStart w:id="19" w:name="_Toc511639207"/>
+      <w:bookmarkEnd w:id="18"/>
       <w:r>
         <w:t>Eintrag anlegen</w:t>
       </w:r>
-      <w:bookmarkEnd w:id="17"/>
+      <w:bookmarkEnd w:id="19"/>
     </w:p>
     <w:p>
       <w:r>
@@ -2622,20 +2853,26 @@
       <w:pPr>
         <w:pStyle w:val="berschrift3"/>
       </w:pPr>
-      <w:bookmarkStart w:id="18" w:name="_Eintrag_entfernen"/>
-      <w:bookmarkStart w:id="19" w:name="_Toc511222406"/>
-      <w:bookmarkEnd w:id="18"/>
+      <w:bookmarkStart w:id="20" w:name="_Eintrag_entfernen"/>
+      <w:bookmarkStart w:id="21" w:name="_Toc511639208"/>
+      <w:bookmarkEnd w:id="20"/>
       <w:r>
         <w:t xml:space="preserve">Eintrag </w:t>
       </w:r>
       <w:r>
         <w:t>löschen</w:t>
       </w:r>
-      <w:bookmarkEnd w:id="19"/>
-    </w:p>
-    <w:p>
-      <w:r>
-        <w:t xml:space="preserve">In der Oberfläche kann ein Eintrag, aus allen Sprachen, durch einen einfachen Klick, auf den entsprechenden Button, </w:t>
+      <w:bookmarkEnd w:id="21"/>
+    </w:p>
+    <w:p>
+      <w:r>
+        <w:t>In der Oberfläche kann ein Eintrag, aus allen Sprachen</w:t>
+      </w:r>
+      <w:r>
+        <w:t>, durch ein</w:t>
+      </w:r>
+      <w:r>
+        <w:t xml:space="preserve"> einfachen Klick, auf den entsprechenden Button, </w:t>
       </w:r>
       <w:r>
         <w:t>e</w:t>
@@ -2648,13 +2885,13 @@
       <w:pPr>
         <w:pStyle w:val="berschrift3"/>
       </w:pPr>
-      <w:bookmarkStart w:id="20" w:name="_Eintrag_übersetzten"/>
-      <w:bookmarkStart w:id="21" w:name="_Toc511222407"/>
-      <w:bookmarkEnd w:id="20"/>
+      <w:bookmarkStart w:id="22" w:name="_Eintrag_übersetzten"/>
+      <w:bookmarkStart w:id="23" w:name="_Toc511639209"/>
+      <w:bookmarkEnd w:id="22"/>
       <w:r>
         <w:t>Eintrag übersetzten</w:t>
       </w:r>
-      <w:bookmarkEnd w:id="21"/>
+      <w:bookmarkEnd w:id="23"/>
     </w:p>
     <w:p>
       <w:r>
@@ -2674,27 +2911,131 @@
     </w:p>
     <w:p>
       <w:pPr>
-        <w:rPr>
-          <w:rFonts w:asciiTheme="majorHAnsi" w:eastAsiaTheme="majorEastAsia" w:hAnsiTheme="majorHAnsi" w:cstheme="majorBidi"/>
-          <w:color w:val="2E74B5" w:themeColor="accent1" w:themeShade="BF"/>
-          <w:sz w:val="32"/>
-          <w:szCs w:val="32"/>
-        </w:rPr>
+        <w:pStyle w:val="berschrift1"/>
       </w:pPr>
       <w:r>
         <w:br w:type="page"/>
       </w:r>
+      <w:bookmarkStart w:id="24" w:name="_Toc511639210"/>
+      <w:r>
+        <w:lastRenderedPageBreak/>
+        <w:t>Exemplarisches Vorgehen zum anlegen neuer Sprachdateien</w:t>
+      </w:r>
+      <w:bookmarkEnd w:id="24"/>
+    </w:p>
+    <w:p>
+      <w:pPr>
+        <w:pStyle w:val="Listenabsatz"/>
+        <w:numPr>
+          <w:ilvl w:val="0"/>
+          <w:numId w:val="1"/>
+        </w:numPr>
+      </w:pPr>
+      <w:r>
+        <w:t xml:space="preserve">Legen sie neue Sprachdateien über </w:t>
+      </w:r>
+      <w:hyperlink w:anchor="_Neu" w:history="1">
+        <w:r>
+          <w:rPr>
+            <w:rStyle w:val="Hyperlink"/>
+          </w:rPr>
+          <w:t>Menüfunktionen-&gt;Datei-Neu</w:t>
+        </w:r>
+      </w:hyperlink>
+      <w:r>
+        <w:t xml:space="preserve"> an. Währen des Anlegens werden Sie aufgefordert einen Sprachekey festzulegen. Dieser Key wird zum Identifizieren der Sprache verwendet kann jedoch auch frei gewählt werden. Sprachkeys sollten nach dem MS-</w:t>
+      </w:r>
+      <w:r>
+        <w:t>Windows Language Code Identifier</w:t>
+      </w:r>
+      <w:r>
+        <w:t xml:space="preserve"> Muster festgelegt werden. Wiederholen Sie diesen Vorgang für alle benötigten Sprachen. Das Anlegen weiterer Sprachen ist jederzeit möglich.</w:t>
+      </w:r>
+    </w:p>
+    <w:p>
+      <w:pPr>
+        <w:pStyle w:val="Listenabsatz"/>
+        <w:numPr>
+          <w:ilvl w:val="0"/>
+          <w:numId w:val="1"/>
+        </w:numPr>
+      </w:pPr>
+      <w:r>
+        <w:t xml:space="preserve">Fügen sie über die Funktion </w:t>
+      </w:r>
+      <w:hyperlink w:anchor="_Eintrag_anlegen" w:history="1">
+        <w:r>
+          <w:rPr>
+            <w:rStyle w:val="Hyperlink"/>
+          </w:rPr>
+          <w:t>Funktionen auf der Oberfläche-&gt;Eintrag anlegen</w:t>
+        </w:r>
+      </w:hyperlink>
+      <w:r>
+        <w:t xml:space="preserve"> neue Einträge an, geben sie einen Key und die Entsprechenden Werte an. Zum Übersetzten der Sprachen kann zusätzlich die Funktion </w:t>
+      </w:r>
+      <w:hyperlink w:anchor="_Sprache_übersetzten" w:history="1">
+        <w:r>
+          <w:rPr>
+            <w:rStyle w:val="Hyperlink"/>
+          </w:rPr>
+          <w:t>Menüfunktionen-&gt;Sprache-&gt;Sprache übersetzten</w:t>
+        </w:r>
+      </w:hyperlink>
+      <w:r>
+        <w:t xml:space="preserve"> oder </w:t>
+      </w:r>
+      <w:hyperlink w:anchor="_Eintrag_übersetzten" w:history="1">
+        <w:r>
+          <w:rPr>
+            <w:rStyle w:val="Hyperlink"/>
+          </w:rPr>
+          <w:t>Funktionen auf der Oberfläche-&gt;Eintrag übersetzten</w:t>
+        </w:r>
+      </w:hyperlink>
+      <w:r>
+        <w:t xml:space="preserve"> verwendet werden.</w:t>
+      </w:r>
+    </w:p>
+    <w:p>
+      <w:pPr>
+        <w:pStyle w:val="Listenabsatz"/>
+        <w:numPr>
+          <w:ilvl w:val="0"/>
+          <w:numId w:val="1"/>
+        </w:numPr>
+      </w:pPr>
+      <w:r>
+        <w:t>Speichern Sie d</w:t>
+      </w:r>
+      <w:r>
+        <w:t xml:space="preserve">ie Dateien oder Änderungen über </w:t>
+      </w:r>
+      <w:hyperlink w:anchor="_Speichern" w:history="1">
+        <w:r>
+          <w:rPr>
+            <w:rStyle w:val="Hyperlink"/>
+          </w:rPr>
+          <w:t>Menüfunktionen-&gt;Datei-&gt;Speichern</w:t>
+        </w:r>
+      </w:hyperlink>
+      <w:r>
+        <w:t>.</w:t>
+      </w:r>
+      <w:r>
+        <w:br w:type="page"/>
+      </w:r>
     </w:p>
     <w:p>
       <w:pPr>
         <w:pStyle w:val="berschrift1"/>
       </w:pPr>
-      <w:bookmarkStart w:id="22" w:name="_Toc511222408"/>
+      <w:bookmarkStart w:id="25" w:name="_Toc511639211"/>
       <w:r>
         <w:lastRenderedPageBreak/>
         <w:t>Schnittstelle</w:t>
       </w:r>
-      <w:bookmarkEnd w:id="22"/>
+      <w:bookmarkEnd w:id="25"/>
     </w:p>
     <w:p>
       <w:r>
@@ -2709,25 +3050,21 @@
       <w:r>
         <w:t xml:space="preserve">Die Klasse </w:t>
       </w:r>
-      <w:proofErr w:type="spellStart"/>
       <w:r>
         <w:rPr>
           <w:i/>
         </w:rPr>
         <w:t>ResourceHelper</w:t>
       </w:r>
-      <w:proofErr w:type="spellEnd"/>
       <w:r>
         <w:t xml:space="preserve"> befindet sich in dem Namespace </w:t>
       </w:r>
-      <w:proofErr w:type="spellStart"/>
       <w:r>
         <w:rPr>
           <w:i/>
         </w:rPr>
         <w:t>de.LandauSoftware.Core.WPF</w:t>
       </w:r>
-      <w:proofErr w:type="spellEnd"/>
       <w:r>
         <w:t>. Die Funktion der Methoden kann der XML-Dokumentation entnommen werden.</w:t>
       </w:r>
@@ -2735,13 +3072,230 @@
     <w:p/>
     <w:p/>
     <w:sectPr>
+      <w:headerReference w:type="even" r:id="rId17"/>
+      <w:headerReference w:type="default" r:id="rId18"/>
+      <w:footerReference w:type="even" r:id="rId19"/>
+      <w:footerReference w:type="default" r:id="rId20"/>
+      <w:headerReference w:type="first" r:id="rId21"/>
+      <w:footerReference w:type="first" r:id="rId22"/>
       <w:pgSz w:w="11906" w:h="16838"/>
       <w:pgMar w:top="1417" w:right="1417" w:bottom="1134" w:left="1417" w:header="708" w:footer="708" w:gutter="0"/>
       <w:cols w:space="708"/>
+      <w:titlePg/>
       <w:docGrid w:linePitch="360"/>
     </w:sectPr>
   </w:body>
 </w:document>
+</file>
+
+<file path=word/endnotes.xml><?xml version="1.0" encoding="utf-8"?>
+<w:endnotes xmlns:wpc="http://schemas.microsoft.com/office/word/2010/wordprocessingCanvas" xmlns:mc="http://schemas.openxmlformats.org/markup-compatibility/2006" xmlns:o="urn:schemas-microsoft-com:office:office" xmlns:r="http://schemas.openxmlformats.org/officeDocument/2006/relationships" xmlns:m="http://schemas.openxmlformats.org/officeDocument/2006/math" xmlns:v="urn:schemas-microsoft-com:vml" xmlns:wp14="http://schemas.microsoft.com/office/word/2010/wordprocessingDrawing" xmlns:wp="http://schemas.openxmlformats.org/drawingml/2006/wordprocessingDrawing" xmlns:w10="urn:schemas-microsoft-com:office:word" xmlns:w="http://schemas.openxmlformats.org/wordprocessingml/2006/main" xmlns:w14="http://schemas.microsoft.com/office/word/2010/wordml" xmlns:w15="http://schemas.microsoft.com/office/word/2012/wordml" xmlns:wpg="http://schemas.microsoft.com/office/word/2010/wordprocessingGroup" xmlns:wpi="http://schemas.microsoft.com/office/word/2010/wordprocessingInk" xmlns:wne="http://schemas.microsoft.com/office/word/2006/wordml" xmlns:wps="http://schemas.microsoft.com/office/word/2010/wordprocessingShape" mc:Ignorable="w14 w15 wp14">
+  <w:endnote w:type="separator" w:id="-1">
+    <w:p>
+      <w:pPr>
+        <w:spacing w:after="0" w:line="240" w:lineRule="auto"/>
+      </w:pPr>
+      <w:r>
+        <w:separator/>
+      </w:r>
+    </w:p>
+  </w:endnote>
+  <w:endnote w:type="continuationSeparator" w:id="0">
+    <w:p>
+      <w:pPr>
+        <w:spacing w:after="0" w:line="240" w:lineRule="auto"/>
+      </w:pPr>
+      <w:r>
+        <w:continuationSeparator/>
+      </w:r>
+    </w:p>
+  </w:endnote>
+</w:endnotes>
+</file>
+
+<file path=word/footer1.xml><?xml version="1.0" encoding="utf-8"?>
+<w:ftr xmlns:wpc="http://schemas.microsoft.com/office/word/2010/wordprocessingCanvas" xmlns:mc="http://schemas.openxmlformats.org/markup-compatibility/2006" xmlns:o="urn:schemas-microsoft-com:office:office" xmlns:r="http://schemas.openxmlformats.org/officeDocument/2006/relationships" xmlns:m="http://schemas.openxmlformats.org/officeDocument/2006/math" xmlns:v="urn:schemas-microsoft-com:vml" xmlns:wp14="http://schemas.microsoft.com/office/word/2010/wordprocessingDrawing" xmlns:wp="http://schemas.openxmlformats.org/drawingml/2006/wordprocessingDrawing" xmlns:w10="urn:schemas-microsoft-com:office:word" xmlns:w="http://schemas.openxmlformats.org/wordprocessingml/2006/main" xmlns:w14="http://schemas.microsoft.com/office/word/2010/wordml" xmlns:w15="http://schemas.microsoft.com/office/word/2012/wordml" xmlns:wpg="http://schemas.microsoft.com/office/word/2010/wordprocessingGroup" xmlns:wpi="http://schemas.microsoft.com/office/word/2010/wordprocessingInk" xmlns:wne="http://schemas.microsoft.com/office/word/2006/wordml" xmlns:wps="http://schemas.microsoft.com/office/word/2010/wordprocessingShape" mc:Ignorable="w14 w15 wp14">
+  <w:p>
+    <w:pPr>
+      <w:pStyle w:val="Fuzeile"/>
+    </w:pPr>
+  </w:p>
+</w:ftr>
+</file>
+
+<file path=word/footer2.xml><?xml version="1.0" encoding="utf-8"?>
+<w:ftr xmlns:wpc="http://schemas.microsoft.com/office/word/2010/wordprocessingCanvas" xmlns:mc="http://schemas.openxmlformats.org/markup-compatibility/2006" xmlns:o="urn:schemas-microsoft-com:office:office" xmlns:r="http://schemas.openxmlformats.org/officeDocument/2006/relationships" xmlns:m="http://schemas.openxmlformats.org/officeDocument/2006/math" xmlns:v="urn:schemas-microsoft-com:vml" xmlns:wp14="http://schemas.microsoft.com/office/word/2010/wordprocessingDrawing" xmlns:wp="http://schemas.openxmlformats.org/drawingml/2006/wordprocessingDrawing" xmlns:w10="urn:schemas-microsoft-com:office:word" xmlns:w="http://schemas.openxmlformats.org/wordprocessingml/2006/main" xmlns:w14="http://schemas.microsoft.com/office/word/2010/wordml" xmlns:w15="http://schemas.microsoft.com/office/word/2012/wordml" xmlns:wpg="http://schemas.microsoft.com/office/word/2010/wordprocessingGroup" xmlns:wpi="http://schemas.microsoft.com/office/word/2010/wordprocessingInk" xmlns:wne="http://schemas.microsoft.com/office/word/2006/wordml" xmlns:wps="http://schemas.microsoft.com/office/word/2010/wordprocessingShape" mc:Ignorable="w14 w15 wp14">
+  <w:p>
+    <w:pPr>
+      <w:pStyle w:val="Fuzeile"/>
+    </w:pPr>
+    <w:r>
+      <w:t>WPF-Translate – Landau Software GmbH 2018</w:t>
+    </w:r>
+  </w:p>
+</w:ftr>
+</file>
+
+<file path=word/footer3.xml><?xml version="1.0" encoding="utf-8"?>
+<w:ftr xmlns:wpc="http://schemas.microsoft.com/office/word/2010/wordprocessingCanvas" xmlns:mc="http://schemas.openxmlformats.org/markup-compatibility/2006" xmlns:o="urn:schemas-microsoft-com:office:office" xmlns:r="http://schemas.openxmlformats.org/officeDocument/2006/relationships" xmlns:m="http://schemas.openxmlformats.org/officeDocument/2006/math" xmlns:v="urn:schemas-microsoft-com:vml" xmlns:wp14="http://schemas.microsoft.com/office/word/2010/wordprocessingDrawing" xmlns:wp="http://schemas.openxmlformats.org/drawingml/2006/wordprocessingDrawing" xmlns:w10="urn:schemas-microsoft-com:office:word" xmlns:w="http://schemas.openxmlformats.org/wordprocessingml/2006/main" xmlns:w14="http://schemas.microsoft.com/office/word/2010/wordml" xmlns:w15="http://schemas.microsoft.com/office/word/2012/wordml" xmlns:wpg="http://schemas.microsoft.com/office/word/2010/wordprocessingGroup" xmlns:wpi="http://schemas.microsoft.com/office/word/2010/wordprocessingInk" xmlns:wne="http://schemas.microsoft.com/office/word/2006/wordml" xmlns:wps="http://schemas.microsoft.com/office/word/2010/wordprocessingShape" mc:Ignorable="w14 w15 wp14">
+  <w:p>
+    <w:pPr>
+      <w:pStyle w:val="Fuzeile"/>
+    </w:pPr>
+  </w:p>
+</w:ftr>
+</file>
+
+<file path=word/footnotes.xml><?xml version="1.0" encoding="utf-8"?>
+<w:footnotes xmlns:wpc="http://schemas.microsoft.com/office/word/2010/wordprocessingCanvas" xmlns:mc="http://schemas.openxmlformats.org/markup-compatibility/2006" xmlns:o="urn:schemas-microsoft-com:office:office" xmlns:r="http://schemas.openxmlformats.org/officeDocument/2006/relationships" xmlns:m="http://schemas.openxmlformats.org/officeDocument/2006/math" xmlns:v="urn:schemas-microsoft-com:vml" xmlns:wp14="http://schemas.microsoft.com/office/word/2010/wordprocessingDrawing" xmlns:wp="http://schemas.openxmlformats.org/drawingml/2006/wordprocessingDrawing" xmlns:w10="urn:schemas-microsoft-com:office:word" xmlns:w="http://schemas.openxmlformats.org/wordprocessingml/2006/main" xmlns:w14="http://schemas.microsoft.com/office/word/2010/wordml" xmlns:w15="http://schemas.microsoft.com/office/word/2012/wordml" xmlns:wpg="http://schemas.microsoft.com/office/word/2010/wordprocessingGroup" xmlns:wpi="http://schemas.microsoft.com/office/word/2010/wordprocessingInk" xmlns:wne="http://schemas.microsoft.com/office/word/2006/wordml" xmlns:wps="http://schemas.microsoft.com/office/word/2010/wordprocessingShape" mc:Ignorable="w14 w15 wp14">
+  <w:footnote w:type="separator" w:id="-1">
+    <w:p>
+      <w:pPr>
+        <w:spacing w:after="0" w:line="240" w:lineRule="auto"/>
+      </w:pPr>
+      <w:r>
+        <w:separator/>
+      </w:r>
+    </w:p>
+  </w:footnote>
+  <w:footnote w:type="continuationSeparator" w:id="0">
+    <w:p>
+      <w:pPr>
+        <w:spacing w:after="0" w:line="240" w:lineRule="auto"/>
+      </w:pPr>
+      <w:r>
+        <w:continuationSeparator/>
+      </w:r>
+    </w:p>
+  </w:footnote>
+</w:footnotes>
+</file>
+
+<file path=word/header1.xml><?xml version="1.0" encoding="utf-8"?>
+<w:hdr xmlns:wpc="http://schemas.microsoft.com/office/word/2010/wordprocessingCanvas" xmlns:mc="http://schemas.openxmlformats.org/markup-compatibility/2006" xmlns:o="urn:schemas-microsoft-com:office:office" xmlns:r="http://schemas.openxmlformats.org/officeDocument/2006/relationships" xmlns:m="http://schemas.openxmlformats.org/officeDocument/2006/math" xmlns:v="urn:schemas-microsoft-com:vml" xmlns:wp14="http://schemas.microsoft.com/office/word/2010/wordprocessingDrawing" xmlns:wp="http://schemas.openxmlformats.org/drawingml/2006/wordprocessingDrawing" xmlns:w10="urn:schemas-microsoft-com:office:word" xmlns:w="http://schemas.openxmlformats.org/wordprocessingml/2006/main" xmlns:w14="http://schemas.microsoft.com/office/word/2010/wordml" xmlns:w15="http://schemas.microsoft.com/office/word/2012/wordml" xmlns:wpg="http://schemas.microsoft.com/office/word/2010/wordprocessingGroup" xmlns:wpi="http://schemas.microsoft.com/office/word/2010/wordprocessingInk" xmlns:wne="http://schemas.microsoft.com/office/word/2006/wordml" xmlns:wps="http://schemas.microsoft.com/office/word/2010/wordprocessingShape" mc:Ignorable="w14 w15 wp14">
+  <w:p>
+    <w:pPr>
+      <w:pStyle w:val="Kopfzeile"/>
+    </w:pPr>
+  </w:p>
+</w:hdr>
+</file>
+
+<file path=word/header2.xml><?xml version="1.0" encoding="utf-8"?>
+<w:hdr xmlns:wpc="http://schemas.microsoft.com/office/word/2010/wordprocessingCanvas" xmlns:mc="http://schemas.openxmlformats.org/markup-compatibility/2006" xmlns:o="urn:schemas-microsoft-com:office:office" xmlns:r="http://schemas.openxmlformats.org/officeDocument/2006/relationships" xmlns:m="http://schemas.openxmlformats.org/officeDocument/2006/math" xmlns:v="urn:schemas-microsoft-com:vml" xmlns:wp14="http://schemas.microsoft.com/office/word/2010/wordprocessingDrawing" xmlns:wp="http://schemas.openxmlformats.org/drawingml/2006/wordprocessingDrawing" xmlns:w10="urn:schemas-microsoft-com:office:word" xmlns:w="http://schemas.openxmlformats.org/wordprocessingml/2006/main" xmlns:w14="http://schemas.microsoft.com/office/word/2010/wordml" xmlns:w15="http://schemas.microsoft.com/office/word/2012/wordml" xmlns:wpg="http://schemas.microsoft.com/office/word/2010/wordprocessingGroup" xmlns:wpi="http://schemas.microsoft.com/office/word/2010/wordprocessingInk" xmlns:wne="http://schemas.microsoft.com/office/word/2006/wordml" xmlns:wps="http://schemas.microsoft.com/office/word/2010/wordprocessingShape" mc:Ignorable="w14 w15 wp14">
+  <w:p>
+    <w:pPr>
+      <w:pStyle w:val="Kopfzeile"/>
+    </w:pPr>
+  </w:p>
+</w:hdr>
+</file>
+
+<file path=word/header3.xml><?xml version="1.0" encoding="utf-8"?>
+<w:hdr xmlns:wpc="http://schemas.microsoft.com/office/word/2010/wordprocessingCanvas" xmlns:mc="http://schemas.openxmlformats.org/markup-compatibility/2006" xmlns:o="urn:schemas-microsoft-com:office:office" xmlns:r="http://schemas.openxmlformats.org/officeDocument/2006/relationships" xmlns:m="http://schemas.openxmlformats.org/officeDocument/2006/math" xmlns:v="urn:schemas-microsoft-com:vml" xmlns:wp14="http://schemas.microsoft.com/office/word/2010/wordprocessingDrawing" xmlns:wp="http://schemas.openxmlformats.org/drawingml/2006/wordprocessingDrawing" xmlns:w10="urn:schemas-microsoft-com:office:word" xmlns:w="http://schemas.openxmlformats.org/wordprocessingml/2006/main" xmlns:w14="http://schemas.microsoft.com/office/word/2010/wordml" xmlns:w15="http://schemas.microsoft.com/office/word/2012/wordml" xmlns:wpg="http://schemas.microsoft.com/office/word/2010/wordprocessingGroup" xmlns:wpi="http://schemas.microsoft.com/office/word/2010/wordprocessingInk" xmlns:wne="http://schemas.microsoft.com/office/word/2006/wordml" xmlns:wps="http://schemas.microsoft.com/office/word/2010/wordprocessingShape" mc:Ignorable="w14 w15 wp14">
+  <w:p>
+    <w:pPr>
+      <w:pStyle w:val="Kopfzeile"/>
+    </w:pPr>
+  </w:p>
+</w:hdr>
+</file>
+
+<file path=word/numbering.xml><?xml version="1.0" encoding="utf-8"?>
+<w:numbering xmlns:wpc="http://schemas.microsoft.com/office/word/2010/wordprocessingCanvas" xmlns:mc="http://schemas.openxmlformats.org/markup-compatibility/2006" xmlns:o="urn:schemas-microsoft-com:office:office" xmlns:r="http://schemas.openxmlformats.org/officeDocument/2006/relationships" xmlns:m="http://schemas.openxmlformats.org/officeDocument/2006/math" xmlns:v="urn:schemas-microsoft-com:vml" xmlns:wp14="http://schemas.microsoft.com/office/word/2010/wordprocessingDrawing" xmlns:wp="http://schemas.openxmlformats.org/drawingml/2006/wordprocessingDrawing" xmlns:w10="urn:schemas-microsoft-com:office:word" xmlns:w="http://schemas.openxmlformats.org/wordprocessingml/2006/main" xmlns:w14="http://schemas.microsoft.com/office/word/2010/wordml" xmlns:w15="http://schemas.microsoft.com/office/word/2012/wordml" xmlns:wpg="http://schemas.microsoft.com/office/word/2010/wordprocessingGroup" xmlns:wpi="http://schemas.microsoft.com/office/word/2010/wordprocessingInk" xmlns:wne="http://schemas.microsoft.com/office/word/2006/wordml" xmlns:wps="http://schemas.microsoft.com/office/word/2010/wordprocessingShape" mc:Ignorable="w14 w15 wp14">
+  <w:abstractNum w:abstractNumId="0" w15:restartNumberingAfterBreak="0">
+    <w:nsid w:val="671135F1"/>
+    <w:multiLevelType w:val="hybridMultilevel"/>
+    <w:tmpl w:val="76BED3AE"/>
+    <w:lvl w:ilvl="0" w:tplc="0407000F">
+      <w:start w:val="1"/>
+      <w:numFmt w:val="decimal"/>
+      <w:lvlText w:val="%1."/>
+      <w:lvlJc w:val="left"/>
+      <w:pPr>
+        <w:ind w:left="720" w:hanging="360"/>
+      </w:pPr>
+      <w:rPr>
+        <w:rFonts w:hint="default"/>
+      </w:rPr>
+    </w:lvl>
+    <w:lvl w:ilvl="1" w:tplc="04070019" w:tentative="1">
+      <w:start w:val="1"/>
+      <w:numFmt w:val="lowerLetter"/>
+      <w:lvlText w:val="%2."/>
+      <w:lvlJc w:val="left"/>
+      <w:pPr>
+        <w:ind w:left="1440" w:hanging="360"/>
+      </w:pPr>
+    </w:lvl>
+    <w:lvl w:ilvl="2" w:tplc="0407001B" w:tentative="1">
+      <w:start w:val="1"/>
+      <w:numFmt w:val="lowerRoman"/>
+      <w:lvlText w:val="%3."/>
+      <w:lvlJc w:val="right"/>
+      <w:pPr>
+        <w:ind w:left="2160" w:hanging="180"/>
+      </w:pPr>
+    </w:lvl>
+    <w:lvl w:ilvl="3" w:tplc="0407000F" w:tentative="1">
+      <w:start w:val="1"/>
+      <w:numFmt w:val="decimal"/>
+      <w:lvlText w:val="%4."/>
+      <w:lvlJc w:val="left"/>
+      <w:pPr>
+        <w:ind w:left="2880" w:hanging="360"/>
+      </w:pPr>
+    </w:lvl>
+    <w:lvl w:ilvl="4" w:tplc="04070019" w:tentative="1">
+      <w:start w:val="1"/>
+      <w:numFmt w:val="lowerLetter"/>
+      <w:lvlText w:val="%5."/>
+      <w:lvlJc w:val="left"/>
+      <w:pPr>
+        <w:ind w:left="3600" w:hanging="360"/>
+      </w:pPr>
+    </w:lvl>
+    <w:lvl w:ilvl="5" w:tplc="0407001B" w:tentative="1">
+      <w:start w:val="1"/>
+      <w:numFmt w:val="lowerRoman"/>
+      <w:lvlText w:val="%6."/>
+      <w:lvlJc w:val="right"/>
+      <w:pPr>
+        <w:ind w:left="4320" w:hanging="180"/>
+      </w:pPr>
+    </w:lvl>
+    <w:lvl w:ilvl="6" w:tplc="0407000F" w:tentative="1">
+      <w:start w:val="1"/>
+      <w:numFmt w:val="decimal"/>
+      <w:lvlText w:val="%7."/>
+      <w:lvlJc w:val="left"/>
+      <w:pPr>
+        <w:ind w:left="5040" w:hanging="360"/>
+      </w:pPr>
+    </w:lvl>
+    <w:lvl w:ilvl="7" w:tplc="04070019" w:tentative="1">
+      <w:start w:val="1"/>
+      <w:numFmt w:val="lowerLetter"/>
+      <w:lvlText w:val="%8."/>
+      <w:lvlJc w:val="left"/>
+      <w:pPr>
+        <w:ind w:left="5760" w:hanging="360"/>
+      </w:pPr>
+    </w:lvl>
+    <w:lvl w:ilvl="8" w:tplc="0407001B" w:tentative="1">
+      <w:start w:val="1"/>
+      <w:numFmt w:val="lowerRoman"/>
+      <w:lvlText w:val="%9."/>
+      <w:lvlJc w:val="right"/>
+      <w:pPr>
+        <w:ind w:left="6480" w:hanging="180"/>
+      </w:pPr>
+    </w:lvl>
+  </w:abstractNum>
+  <w:num w:numId="1">
+    <w:abstractNumId w:val="0"/>
+  </w:num>
+</w:numbering>
 </file>
 
 <file path=word/styles.xml><?xml version="1.0" encoding="utf-8"?>
@@ -3352,6 +3906,61 @@
       <w:ind w:left="440"/>
     </w:pPr>
   </w:style>
+  <w:style w:type="paragraph" w:styleId="Listenabsatz">
+    <w:name w:val="List Paragraph"/>
+    <w:basedOn w:val="Standard"/>
+    <w:uiPriority w:val="34"/>
+    <w:qFormat/>
+    <w:rsid w:val="00957359"/>
+    <w:pPr>
+      <w:ind w:left="720"/>
+      <w:contextualSpacing/>
+    </w:pPr>
+  </w:style>
+  <w:style w:type="paragraph" w:styleId="Kopfzeile">
+    <w:name w:val="header"/>
+    <w:basedOn w:val="Standard"/>
+    <w:link w:val="KopfzeileZchn"/>
+    <w:uiPriority w:val="99"/>
+    <w:unhideWhenUsed/>
+    <w:rsid w:val="00A67F94"/>
+    <w:pPr>
+      <w:tabs>
+        <w:tab w:val="center" w:pos="4536"/>
+        <w:tab w:val="right" w:pos="9072"/>
+      </w:tabs>
+      <w:spacing w:after="0" w:line="240" w:lineRule="auto"/>
+    </w:pPr>
+  </w:style>
+  <w:style w:type="character" w:customStyle="1" w:styleId="KopfzeileZchn">
+    <w:name w:val="Kopfzeile Zchn"/>
+    <w:basedOn w:val="Absatz-Standardschriftart"/>
+    <w:link w:val="Kopfzeile"/>
+    <w:uiPriority w:val="99"/>
+    <w:rsid w:val="00A67F94"/>
+  </w:style>
+  <w:style w:type="paragraph" w:styleId="Fuzeile">
+    <w:name w:val="footer"/>
+    <w:basedOn w:val="Standard"/>
+    <w:link w:val="FuzeileZchn"/>
+    <w:uiPriority w:val="99"/>
+    <w:unhideWhenUsed/>
+    <w:rsid w:val="00A67F94"/>
+    <w:pPr>
+      <w:tabs>
+        <w:tab w:val="center" w:pos="4536"/>
+        <w:tab w:val="right" w:pos="9072"/>
+      </w:tabs>
+      <w:spacing w:after="0" w:line="240" w:lineRule="auto"/>
+    </w:pPr>
+  </w:style>
+  <w:style w:type="character" w:customStyle="1" w:styleId="FuzeileZchn">
+    <w:name w:val="Fußzeile Zchn"/>
+    <w:basedOn w:val="Absatz-Standardschriftart"/>
+    <w:link w:val="Fuzeile"/>
+    <w:uiPriority w:val="99"/>
+    <w:rsid w:val="00A67F94"/>
+  </w:style>
 </w:styles>
 </file>
 
@@ -3621,7 +4230,7 @@
 </file>
 
 <file path=customXml/itemProps1.xml><?xml version="1.0" encoding="utf-8"?>
-<ds:datastoreItem xmlns:ds="http://schemas.openxmlformats.org/officeDocument/2006/customXml" ds:itemID="{4852627F-C901-4D84-98EE-CF5DBF4E767E}">
+<ds:datastoreItem xmlns:ds="http://schemas.openxmlformats.org/officeDocument/2006/customXml" ds:itemID="{3D349344-08ED-45E9-B74B-AC54454B2B29}">
   <ds:schemaRefs>
     <ds:schemaRef ds:uri="http://schemas.openxmlformats.org/officeDocument/2006/bibliography"/>
   </ds:schemaRefs>

</xml_diff>